<commit_message>
Random Forest - Regression
</commit_message>
<xml_diff>
--- a/Hyer Tuning Parameters.docx
+++ b/Hyer Tuning Parameters.docx
@@ -840,7 +840,6 @@
                 <w14:ligatures w14:val="none"/>
               </w:rPr>
             </w:pPr>
-            <w:proofErr w:type="spellStart"/>
             <w:r>
               <w:rPr>
                 <w:rFonts w:ascii="Calibri" w:eastAsia="Times New Roman" w:hAnsi="Calibri" w:cs="Calibri"/>
@@ -853,7 +852,6 @@
               </w:rPr>
               <w:t>rbf</w:t>
             </w:r>
-            <w:proofErr w:type="spellEnd"/>
           </w:p>
         </w:tc>
         <w:tc>
@@ -2781,21 +2779,7 @@
                 <w:lang w:eastAsia="en-IN"/>
                 <w14:ligatures w14:val="none"/>
               </w:rPr>
-              <w:t>Decision</w:t>
-            </w:r>
-            <w:r>
-              <w:rPr>
-                <w:rFonts w:ascii="Calibri" w:eastAsia="Times New Roman" w:hAnsi="Calibri" w:cs="Calibri"/>
-                <w:b/>
-                <w:bCs/>
-                <w:color w:val="FFFFFF"/>
-                <w:kern w:val="0"/>
-                <w:sz w:val="22"/>
-                <w:szCs w:val="22"/>
-                <w:lang w:eastAsia="en-IN"/>
-                <w14:ligatures w14:val="none"/>
-              </w:rPr>
-              <w:t xml:space="preserve"> Tree Regression</w:t>
+              <w:t>Decision Tree Regression</w:t>
             </w:r>
           </w:p>
         </w:tc>
@@ -2971,7 +2955,6 @@
                 <w14:ligatures w14:val="none"/>
               </w:rPr>
             </w:pPr>
-            <w:proofErr w:type="spellStart"/>
             <w:r>
               <w:rPr>
                 <w:rFonts w:ascii="Calibri" w:eastAsia="Times New Roman" w:hAnsi="Calibri" w:cs="Calibri"/>
@@ -2984,7 +2967,6 @@
               </w:rPr>
               <w:t>squared_error</w:t>
             </w:r>
-            <w:proofErr w:type="spellEnd"/>
           </w:p>
         </w:tc>
         <w:tc>
@@ -3102,7 +3084,6 @@
                 <w14:ligatures w14:val="none"/>
               </w:rPr>
             </w:pPr>
-            <w:proofErr w:type="spellStart"/>
             <w:r>
               <w:rPr>
                 <w:rFonts w:ascii="Calibri" w:eastAsia="Times New Roman" w:hAnsi="Calibri" w:cs="Calibri"/>
@@ -3115,7 +3096,6 @@
               </w:rPr>
               <w:t>squared_error</w:t>
             </w:r>
-            <w:proofErr w:type="spellEnd"/>
           </w:p>
         </w:tc>
         <w:tc>
@@ -3233,7 +3213,6 @@
                 <w14:ligatures w14:val="none"/>
               </w:rPr>
             </w:pPr>
-            <w:proofErr w:type="spellStart"/>
             <w:r>
               <w:rPr>
                 <w:rFonts w:ascii="Calibri" w:eastAsia="Times New Roman" w:hAnsi="Calibri" w:cs="Calibri"/>
@@ -3246,7 +3225,6 @@
               </w:rPr>
               <w:t>friedman_mse</w:t>
             </w:r>
-            <w:proofErr w:type="spellEnd"/>
           </w:p>
         </w:tc>
         <w:tc>
@@ -3364,7 +3342,6 @@
                 <w14:ligatures w14:val="none"/>
               </w:rPr>
             </w:pPr>
-            <w:proofErr w:type="spellStart"/>
             <w:r>
               <w:rPr>
                 <w:rFonts w:ascii="Calibri" w:eastAsia="Times New Roman" w:hAnsi="Calibri" w:cs="Calibri"/>
@@ -3377,7 +3354,6 @@
               </w:rPr>
               <w:t>friedman_mse</w:t>
             </w:r>
-            <w:proofErr w:type="spellEnd"/>
           </w:p>
         </w:tc>
         <w:tc>
@@ -3495,7 +3471,6 @@
                 <w14:ligatures w14:val="none"/>
               </w:rPr>
             </w:pPr>
-            <w:proofErr w:type="spellStart"/>
             <w:r>
               <w:rPr>
                 <w:rFonts w:ascii="Calibri" w:eastAsia="Times New Roman" w:hAnsi="Calibri" w:cs="Calibri"/>
@@ -3508,7 +3483,6 @@
               </w:rPr>
               <w:t>absolute_error</w:t>
             </w:r>
-            <w:proofErr w:type="spellEnd"/>
           </w:p>
         </w:tc>
         <w:tc>
@@ -3626,7 +3600,6 @@
                 <w14:ligatures w14:val="none"/>
               </w:rPr>
             </w:pPr>
-            <w:proofErr w:type="spellStart"/>
             <w:r>
               <w:rPr>
                 <w:rFonts w:ascii="Calibri" w:eastAsia="Times New Roman" w:hAnsi="Calibri" w:cs="Calibri"/>
@@ -3639,7 +3612,6 @@
               </w:rPr>
               <w:t>absolute_error</w:t>
             </w:r>
-            <w:proofErr w:type="spellEnd"/>
           </w:p>
         </w:tc>
         <w:tc>
@@ -3757,7 +3729,6 @@
                 <w14:ligatures w14:val="none"/>
               </w:rPr>
             </w:pPr>
-            <w:proofErr w:type="spellStart"/>
             <w:r>
               <w:rPr>
                 <w:rFonts w:ascii="Calibri" w:eastAsia="Times New Roman" w:hAnsi="Calibri" w:cs="Calibri"/>
@@ -3770,7 +3741,6 @@
               </w:rPr>
               <w:t>poisson</w:t>
             </w:r>
-            <w:proofErr w:type="spellEnd"/>
           </w:p>
         </w:tc>
         <w:tc>
@@ -3888,7 +3858,6 @@
                 <w14:ligatures w14:val="none"/>
               </w:rPr>
             </w:pPr>
-            <w:proofErr w:type="spellStart"/>
             <w:r>
               <w:rPr>
                 <w:rFonts w:ascii="Calibri" w:eastAsia="Times New Roman" w:hAnsi="Calibri" w:cs="Calibri"/>
@@ -3901,7 +3870,6 @@
               </w:rPr>
               <w:t>poisson</w:t>
             </w:r>
-            <w:proofErr w:type="spellEnd"/>
           </w:p>
         </w:tc>
         <w:tc>
@@ -3990,6 +3958,2283 @@
       </w:tr>
     </w:tbl>
     <w:p/>
+    <w:p/>
+    <w:tbl>
+      <w:tblPr>
+        <w:tblW w:w="3581" w:type="dxa"/>
+        <w:tblLook w:val="04A0" w:firstRow="1" w:lastRow="0" w:firstColumn="1" w:lastColumn="0" w:noHBand="0" w:noVBand="1"/>
+      </w:tblPr>
+      <w:tblGrid>
+        <w:gridCol w:w="1421"/>
+        <w:gridCol w:w="1554"/>
+        <w:gridCol w:w="1065"/>
+      </w:tblGrid>
+      <w:tr>
+        <w:trPr>
+          <w:trHeight w:val="288"/>
+        </w:trPr>
+        <w:tc>
+          <w:tcPr>
+            <w:tcW w:w="3581" w:type="dxa"/>
+            <w:gridSpan w:val="3"/>
+            <w:tcBorders>
+              <w:top w:val="single" w:sz="4" w:space="0" w:color="auto"/>
+              <w:left w:val="single" w:sz="4" w:space="0" w:color="auto"/>
+              <w:bottom w:val="single" w:sz="4" w:space="0" w:color="auto"/>
+              <w:right w:val="single" w:sz="4" w:space="0" w:color="auto"/>
+            </w:tcBorders>
+            <w:shd w:val="clear" w:color="000000" w:fill="DBDBDB"/>
+            <w:noWrap/>
+            <w:vAlign w:val="bottom"/>
+            <w:hideMark/>
+          </w:tcPr>
+          <w:p>
+            <w:pPr>
+              <w:spacing w:after="0" w:line="240" w:lineRule="auto"/>
+              <w:jc w:val="center"/>
+              <w:rPr>
+                <w:rFonts w:ascii="Calibri" w:eastAsia="Times New Roman" w:hAnsi="Calibri" w:cs="Calibri"/>
+                <w:b/>
+                <w:bCs/>
+                <w:color w:val="000000"/>
+                <w:kern w:val="0"/>
+                <w:sz w:val="22"/>
+                <w:szCs w:val="22"/>
+                <w:lang w:eastAsia="en-IN"/>
+                <w14:ligatures w14:val="none"/>
+              </w:rPr>
+            </w:pPr>
+            <w:r>
+              <w:rPr>
+                <w:rFonts w:ascii="Calibri" w:eastAsia="Times New Roman" w:hAnsi="Calibri" w:cs="Calibri"/>
+                <w:b/>
+                <w:bCs/>
+                <w:color w:val="000000"/>
+                <w:kern w:val="0"/>
+                <w:sz w:val="22"/>
+                <w:szCs w:val="22"/>
+                <w:lang w:eastAsia="en-IN"/>
+                <w14:ligatures w14:val="none"/>
+              </w:rPr>
+              <w:t>Random Forest - Regression</w:t>
+            </w:r>
+          </w:p>
+        </w:tc>
+      </w:tr>
+      <w:tr>
+        <w:trPr>
+          <w:trHeight w:val="288"/>
+        </w:trPr>
+        <w:tc>
+          <w:tcPr>
+            <w:tcW w:w="1270" w:type="dxa"/>
+            <w:tcBorders>
+              <w:top w:val="nil"/>
+              <w:left w:val="single" w:sz="4" w:space="0" w:color="auto"/>
+              <w:bottom w:val="single" w:sz="4" w:space="0" w:color="auto"/>
+              <w:right w:val="single" w:sz="4" w:space="0" w:color="auto"/>
+            </w:tcBorders>
+            <w:shd w:val="clear" w:color="000000" w:fill="DBDBDB"/>
+            <w:noWrap/>
+            <w:vAlign w:val="bottom"/>
+            <w:hideMark/>
+          </w:tcPr>
+          <w:p>
+            <w:pPr>
+              <w:spacing w:after="0" w:line="240" w:lineRule="auto"/>
+              <w:rPr>
+                <w:rFonts w:ascii="Calibri" w:eastAsia="Times New Roman" w:hAnsi="Calibri" w:cs="Calibri"/>
+                <w:b/>
+                <w:bCs/>
+                <w:color w:val="000000"/>
+                <w:kern w:val="0"/>
+                <w:sz w:val="22"/>
+                <w:szCs w:val="22"/>
+                <w:lang w:eastAsia="en-IN"/>
+                <w14:ligatures w14:val="none"/>
+              </w:rPr>
+            </w:pPr>
+            <w:r>
+              <w:rPr>
+                <w:rFonts w:ascii="Calibri" w:eastAsia="Times New Roman" w:hAnsi="Calibri" w:cs="Calibri"/>
+                <w:b/>
+                <w:bCs/>
+                <w:color w:val="000000"/>
+                <w:kern w:val="0"/>
+                <w:sz w:val="22"/>
+                <w:szCs w:val="22"/>
+                <w:lang w:eastAsia="en-IN"/>
+                <w14:ligatures w14:val="none"/>
+              </w:rPr>
+              <w:t>n_estimators</w:t>
+            </w:r>
+          </w:p>
+        </w:tc>
+        <w:tc>
+          <w:tcPr>
+            <w:tcW w:w="1407" w:type="dxa"/>
+            <w:tcBorders>
+              <w:top w:val="nil"/>
+              <w:left w:val="nil"/>
+              <w:bottom w:val="single" w:sz="4" w:space="0" w:color="auto"/>
+              <w:right w:val="single" w:sz="4" w:space="0" w:color="auto"/>
+            </w:tcBorders>
+            <w:shd w:val="clear" w:color="000000" w:fill="DBDBDB"/>
+            <w:noWrap/>
+            <w:vAlign w:val="bottom"/>
+            <w:hideMark/>
+          </w:tcPr>
+          <w:p>
+            <w:pPr>
+              <w:spacing w:after="0" w:line="240" w:lineRule="auto"/>
+              <w:rPr>
+                <w:rFonts w:ascii="Calibri" w:eastAsia="Times New Roman" w:hAnsi="Calibri" w:cs="Calibri"/>
+                <w:b/>
+                <w:bCs/>
+                <w:color w:val="000000"/>
+                <w:kern w:val="0"/>
+                <w:sz w:val="22"/>
+                <w:szCs w:val="22"/>
+                <w:lang w:eastAsia="en-IN"/>
+                <w14:ligatures w14:val="none"/>
+              </w:rPr>
+            </w:pPr>
+            <w:r>
+              <w:rPr>
+                <w:rFonts w:ascii="Calibri" w:eastAsia="Times New Roman" w:hAnsi="Calibri" w:cs="Calibri"/>
+                <w:b/>
+                <w:bCs/>
+                <w:color w:val="000000"/>
+                <w:kern w:val="0"/>
+                <w:sz w:val="22"/>
+                <w:szCs w:val="22"/>
+                <w:lang w:eastAsia="en-IN"/>
+                <w14:ligatures w14:val="none"/>
+              </w:rPr>
+              <w:t>criterion</w:t>
+            </w:r>
+          </w:p>
+        </w:tc>
+        <w:tc>
+          <w:tcPr>
+            <w:tcW w:w="904" w:type="dxa"/>
+            <w:tcBorders>
+              <w:top w:val="nil"/>
+              <w:left w:val="nil"/>
+              <w:bottom w:val="single" w:sz="4" w:space="0" w:color="auto"/>
+              <w:right w:val="single" w:sz="4" w:space="0" w:color="auto"/>
+            </w:tcBorders>
+            <w:shd w:val="clear" w:color="000000" w:fill="DBDBDB"/>
+            <w:noWrap/>
+            <w:vAlign w:val="bottom"/>
+            <w:hideMark/>
+          </w:tcPr>
+          <w:p>
+            <w:pPr>
+              <w:spacing w:after="0" w:line="240" w:lineRule="auto"/>
+              <w:rPr>
+                <w:rFonts w:ascii="Calibri" w:eastAsia="Times New Roman" w:hAnsi="Calibri" w:cs="Calibri"/>
+                <w:b/>
+                <w:bCs/>
+                <w:color w:val="000000"/>
+                <w:kern w:val="0"/>
+                <w:sz w:val="22"/>
+                <w:szCs w:val="22"/>
+                <w:lang w:eastAsia="en-IN"/>
+                <w14:ligatures w14:val="none"/>
+              </w:rPr>
+            </w:pPr>
+            <w:r>
+              <w:rPr>
+                <w:rFonts w:ascii="Calibri" w:eastAsia="Times New Roman" w:hAnsi="Calibri" w:cs="Calibri"/>
+                <w:b/>
+                <w:bCs/>
+                <w:color w:val="000000"/>
+                <w:kern w:val="0"/>
+                <w:sz w:val="22"/>
+                <w:szCs w:val="22"/>
+                <w:lang w:eastAsia="en-IN"/>
+                <w14:ligatures w14:val="none"/>
+              </w:rPr>
+              <w:t>R2_Score</w:t>
+            </w:r>
+          </w:p>
+        </w:tc>
+      </w:tr>
+      <w:tr>
+        <w:trPr>
+          <w:trHeight w:val="288"/>
+        </w:trPr>
+        <w:tc>
+          <w:tcPr>
+            <w:tcW w:w="1270" w:type="dxa"/>
+            <w:tcBorders>
+              <w:top w:val="nil"/>
+              <w:left w:val="single" w:sz="4" w:space="0" w:color="auto"/>
+              <w:bottom w:val="single" w:sz="4" w:space="0" w:color="auto"/>
+              <w:right w:val="single" w:sz="4" w:space="0" w:color="auto"/>
+            </w:tcBorders>
+            <w:shd w:val="clear" w:color="auto" w:fill="auto"/>
+            <w:noWrap/>
+            <w:vAlign w:val="bottom"/>
+            <w:hideMark/>
+          </w:tcPr>
+          <w:p>
+            <w:pPr>
+              <w:spacing w:after="0" w:line="240" w:lineRule="auto"/>
+              <w:rPr>
+                <w:rFonts w:ascii="Calibri" w:eastAsia="Times New Roman" w:hAnsi="Calibri" w:cs="Calibri"/>
+                <w:color w:val="000000"/>
+                <w:kern w:val="0"/>
+                <w:sz w:val="22"/>
+                <w:szCs w:val="22"/>
+                <w:lang w:eastAsia="en-IN"/>
+                <w14:ligatures w14:val="none"/>
+              </w:rPr>
+            </w:pPr>
+            <w:r>
+              <w:rPr>
+                <w:rFonts w:ascii="Calibri" w:eastAsia="Times New Roman" w:hAnsi="Calibri" w:cs="Calibri"/>
+                <w:color w:val="000000"/>
+                <w:kern w:val="0"/>
+                <w:sz w:val="22"/>
+                <w:szCs w:val="22"/>
+                <w:lang w:eastAsia="en-IN"/>
+                <w14:ligatures w14:val="none"/>
+              </w:rPr>
+              <w:t>10</w:t>
+            </w:r>
+          </w:p>
+        </w:tc>
+        <w:tc>
+          <w:tcPr>
+            <w:tcW w:w="1407" w:type="dxa"/>
+            <w:tcBorders>
+              <w:top w:val="nil"/>
+              <w:left w:val="nil"/>
+              <w:bottom w:val="single" w:sz="4" w:space="0" w:color="auto"/>
+              <w:right w:val="single" w:sz="4" w:space="0" w:color="auto"/>
+            </w:tcBorders>
+            <w:shd w:val="clear" w:color="auto" w:fill="auto"/>
+            <w:noWrap/>
+            <w:vAlign w:val="bottom"/>
+            <w:hideMark/>
+          </w:tcPr>
+          <w:p>
+            <w:pPr>
+              <w:spacing w:after="0" w:line="240" w:lineRule="auto"/>
+              <w:rPr>
+                <w:rFonts w:ascii="Calibri" w:eastAsia="Times New Roman" w:hAnsi="Calibri" w:cs="Calibri"/>
+                <w:color w:val="000000"/>
+                <w:kern w:val="0"/>
+                <w:sz w:val="22"/>
+                <w:szCs w:val="22"/>
+                <w:lang w:eastAsia="en-IN"/>
+                <w14:ligatures w14:val="none"/>
+              </w:rPr>
+            </w:pPr>
+            <w:r>
+              <w:rPr>
+                <w:rFonts w:ascii="Calibri" w:eastAsia="Times New Roman" w:hAnsi="Calibri" w:cs="Calibri"/>
+                <w:color w:val="000000"/>
+                <w:kern w:val="0"/>
+                <w:sz w:val="22"/>
+                <w:szCs w:val="22"/>
+                <w:lang w:eastAsia="en-IN"/>
+                <w14:ligatures w14:val="none"/>
+              </w:rPr>
+              <w:t>squared_error</w:t>
+            </w:r>
+          </w:p>
+        </w:tc>
+        <w:tc>
+          <w:tcPr>
+            <w:tcW w:w="904" w:type="dxa"/>
+            <w:tcBorders>
+              <w:top w:val="nil"/>
+              <w:left w:val="nil"/>
+              <w:bottom w:val="single" w:sz="4" w:space="0" w:color="auto"/>
+              <w:right w:val="single" w:sz="4" w:space="0" w:color="auto"/>
+            </w:tcBorders>
+            <w:shd w:val="clear" w:color="auto" w:fill="auto"/>
+            <w:noWrap/>
+            <w:vAlign w:val="bottom"/>
+            <w:hideMark/>
+          </w:tcPr>
+          <w:p>
+            <w:pPr>
+              <w:spacing w:after="0" w:line="240" w:lineRule="auto"/>
+              <w:rPr>
+                <w:rFonts w:ascii="Calibri" w:eastAsia="Times New Roman" w:hAnsi="Calibri" w:cs="Calibri"/>
+                <w:color w:val="000000"/>
+                <w:kern w:val="0"/>
+                <w:sz w:val="22"/>
+                <w:szCs w:val="22"/>
+                <w:lang w:eastAsia="en-IN"/>
+                <w14:ligatures w14:val="none"/>
+              </w:rPr>
+            </w:pPr>
+            <w:r>
+              <w:rPr>
+                <w:rFonts w:ascii="Calibri" w:eastAsia="Times New Roman" w:hAnsi="Calibri" w:cs="Calibri"/>
+                <w:color w:val="000000"/>
+                <w:kern w:val="0"/>
+                <w:sz w:val="22"/>
+                <w:szCs w:val="22"/>
+                <w:lang w:eastAsia="en-IN"/>
+                <w14:ligatures w14:val="none"/>
+              </w:rPr>
+              <w:t>0.925277</w:t>
+            </w:r>
+          </w:p>
+        </w:tc>
+      </w:tr>
+      <w:tr>
+        <w:trPr>
+          <w:trHeight w:val="288"/>
+        </w:trPr>
+        <w:tc>
+          <w:tcPr>
+            <w:tcW w:w="1270" w:type="dxa"/>
+            <w:tcBorders>
+              <w:top w:val="nil"/>
+              <w:left w:val="single" w:sz="4" w:space="0" w:color="auto"/>
+              <w:bottom w:val="single" w:sz="4" w:space="0" w:color="auto"/>
+              <w:right w:val="single" w:sz="4" w:space="0" w:color="auto"/>
+            </w:tcBorders>
+            <w:shd w:val="clear" w:color="auto" w:fill="auto"/>
+            <w:noWrap/>
+            <w:vAlign w:val="bottom"/>
+            <w:hideMark/>
+          </w:tcPr>
+          <w:p>
+            <w:pPr>
+              <w:spacing w:after="0" w:line="240" w:lineRule="auto"/>
+              <w:rPr>
+                <w:rFonts w:ascii="Calibri" w:eastAsia="Times New Roman" w:hAnsi="Calibri" w:cs="Calibri"/>
+                <w:color w:val="000000"/>
+                <w:kern w:val="0"/>
+                <w:sz w:val="22"/>
+                <w:szCs w:val="22"/>
+                <w:lang w:eastAsia="en-IN"/>
+                <w14:ligatures w14:val="none"/>
+              </w:rPr>
+            </w:pPr>
+            <w:r>
+              <w:rPr>
+                <w:rFonts w:ascii="Calibri" w:eastAsia="Times New Roman" w:hAnsi="Calibri" w:cs="Calibri"/>
+                <w:color w:val="000000"/>
+                <w:kern w:val="0"/>
+                <w:sz w:val="22"/>
+                <w:szCs w:val="22"/>
+                <w:lang w:eastAsia="en-IN"/>
+                <w14:ligatures w14:val="none"/>
+              </w:rPr>
+              <w:t>50</w:t>
+            </w:r>
+          </w:p>
+        </w:tc>
+        <w:tc>
+          <w:tcPr>
+            <w:tcW w:w="1407" w:type="dxa"/>
+            <w:tcBorders>
+              <w:top w:val="nil"/>
+              <w:left w:val="nil"/>
+              <w:bottom w:val="single" w:sz="4" w:space="0" w:color="auto"/>
+              <w:right w:val="single" w:sz="4" w:space="0" w:color="auto"/>
+            </w:tcBorders>
+            <w:shd w:val="clear" w:color="auto" w:fill="auto"/>
+            <w:noWrap/>
+            <w:vAlign w:val="bottom"/>
+            <w:hideMark/>
+          </w:tcPr>
+          <w:p>
+            <w:pPr>
+              <w:spacing w:after="0" w:line="240" w:lineRule="auto"/>
+              <w:rPr>
+                <w:rFonts w:ascii="Calibri" w:eastAsia="Times New Roman" w:hAnsi="Calibri" w:cs="Calibri"/>
+                <w:color w:val="000000"/>
+                <w:kern w:val="0"/>
+                <w:sz w:val="22"/>
+                <w:szCs w:val="22"/>
+                <w:lang w:eastAsia="en-IN"/>
+                <w14:ligatures w14:val="none"/>
+              </w:rPr>
+            </w:pPr>
+            <w:r>
+              <w:rPr>
+                <w:rFonts w:ascii="Calibri" w:eastAsia="Times New Roman" w:hAnsi="Calibri" w:cs="Calibri"/>
+                <w:color w:val="000000"/>
+                <w:kern w:val="0"/>
+                <w:sz w:val="22"/>
+                <w:szCs w:val="22"/>
+                <w:lang w:eastAsia="en-IN"/>
+                <w14:ligatures w14:val="none"/>
+              </w:rPr>
+              <w:t>squared_error</w:t>
+            </w:r>
+          </w:p>
+        </w:tc>
+        <w:tc>
+          <w:tcPr>
+            <w:tcW w:w="904" w:type="dxa"/>
+            <w:tcBorders>
+              <w:top w:val="nil"/>
+              <w:left w:val="nil"/>
+              <w:bottom w:val="single" w:sz="4" w:space="0" w:color="auto"/>
+              <w:right w:val="single" w:sz="4" w:space="0" w:color="auto"/>
+            </w:tcBorders>
+            <w:shd w:val="clear" w:color="auto" w:fill="auto"/>
+            <w:noWrap/>
+            <w:vAlign w:val="bottom"/>
+            <w:hideMark/>
+          </w:tcPr>
+          <w:p>
+            <w:pPr>
+              <w:spacing w:after="0" w:line="240" w:lineRule="auto"/>
+              <w:rPr>
+                <w:rFonts w:ascii="Calibri" w:eastAsia="Times New Roman" w:hAnsi="Calibri" w:cs="Calibri"/>
+                <w:color w:val="000000"/>
+                <w:kern w:val="0"/>
+                <w:sz w:val="22"/>
+                <w:szCs w:val="22"/>
+                <w:lang w:eastAsia="en-IN"/>
+                <w14:ligatures w14:val="none"/>
+              </w:rPr>
+            </w:pPr>
+            <w:r>
+              <w:rPr>
+                <w:rFonts w:ascii="Calibri" w:eastAsia="Times New Roman" w:hAnsi="Calibri" w:cs="Calibri"/>
+                <w:color w:val="000000"/>
+                <w:kern w:val="0"/>
+                <w:sz w:val="22"/>
+                <w:szCs w:val="22"/>
+                <w:lang w:eastAsia="en-IN"/>
+                <w14:ligatures w14:val="none"/>
+              </w:rPr>
+              <w:t>0.944634</w:t>
+            </w:r>
+          </w:p>
+        </w:tc>
+      </w:tr>
+      <w:tr>
+        <w:trPr>
+          <w:trHeight w:val="288"/>
+        </w:trPr>
+        <w:tc>
+          <w:tcPr>
+            <w:tcW w:w="1270" w:type="dxa"/>
+            <w:tcBorders>
+              <w:top w:val="nil"/>
+              <w:left w:val="single" w:sz="4" w:space="0" w:color="auto"/>
+              <w:bottom w:val="single" w:sz="4" w:space="0" w:color="auto"/>
+              <w:right w:val="single" w:sz="4" w:space="0" w:color="auto"/>
+            </w:tcBorders>
+            <w:shd w:val="clear" w:color="auto" w:fill="auto"/>
+            <w:noWrap/>
+            <w:vAlign w:val="bottom"/>
+            <w:hideMark/>
+          </w:tcPr>
+          <w:p>
+            <w:pPr>
+              <w:spacing w:after="0" w:line="240" w:lineRule="auto"/>
+              <w:rPr>
+                <w:rFonts w:ascii="Calibri" w:eastAsia="Times New Roman" w:hAnsi="Calibri" w:cs="Calibri"/>
+                <w:color w:val="000000"/>
+                <w:kern w:val="0"/>
+                <w:sz w:val="22"/>
+                <w:szCs w:val="22"/>
+                <w:lang w:eastAsia="en-IN"/>
+                <w14:ligatures w14:val="none"/>
+              </w:rPr>
+            </w:pPr>
+            <w:r>
+              <w:rPr>
+                <w:rFonts w:ascii="Calibri" w:eastAsia="Times New Roman" w:hAnsi="Calibri" w:cs="Calibri"/>
+                <w:color w:val="000000"/>
+                <w:kern w:val="0"/>
+                <w:sz w:val="22"/>
+                <w:szCs w:val="22"/>
+                <w:lang w:eastAsia="en-IN"/>
+                <w14:ligatures w14:val="none"/>
+              </w:rPr>
+              <w:lastRenderedPageBreak/>
+              <w:t>100</w:t>
+            </w:r>
+          </w:p>
+        </w:tc>
+        <w:tc>
+          <w:tcPr>
+            <w:tcW w:w="1407" w:type="dxa"/>
+            <w:tcBorders>
+              <w:top w:val="nil"/>
+              <w:left w:val="nil"/>
+              <w:bottom w:val="single" w:sz="4" w:space="0" w:color="auto"/>
+              <w:right w:val="single" w:sz="4" w:space="0" w:color="auto"/>
+            </w:tcBorders>
+            <w:shd w:val="clear" w:color="auto" w:fill="auto"/>
+            <w:noWrap/>
+            <w:vAlign w:val="bottom"/>
+            <w:hideMark/>
+          </w:tcPr>
+          <w:p>
+            <w:pPr>
+              <w:spacing w:after="0" w:line="240" w:lineRule="auto"/>
+              <w:rPr>
+                <w:rFonts w:ascii="Calibri" w:eastAsia="Times New Roman" w:hAnsi="Calibri" w:cs="Calibri"/>
+                <w:color w:val="000000"/>
+                <w:kern w:val="0"/>
+                <w:sz w:val="22"/>
+                <w:szCs w:val="22"/>
+                <w:lang w:eastAsia="en-IN"/>
+                <w14:ligatures w14:val="none"/>
+              </w:rPr>
+            </w:pPr>
+            <w:r>
+              <w:rPr>
+                <w:rFonts w:ascii="Calibri" w:eastAsia="Times New Roman" w:hAnsi="Calibri" w:cs="Calibri"/>
+                <w:color w:val="000000"/>
+                <w:kern w:val="0"/>
+                <w:sz w:val="22"/>
+                <w:szCs w:val="22"/>
+                <w:lang w:eastAsia="en-IN"/>
+                <w14:ligatures w14:val="none"/>
+              </w:rPr>
+              <w:t>squared_error</w:t>
+            </w:r>
+          </w:p>
+        </w:tc>
+        <w:tc>
+          <w:tcPr>
+            <w:tcW w:w="904" w:type="dxa"/>
+            <w:tcBorders>
+              <w:top w:val="nil"/>
+              <w:left w:val="nil"/>
+              <w:bottom w:val="single" w:sz="4" w:space="0" w:color="auto"/>
+              <w:right w:val="single" w:sz="4" w:space="0" w:color="auto"/>
+            </w:tcBorders>
+            <w:shd w:val="clear" w:color="auto" w:fill="auto"/>
+            <w:noWrap/>
+            <w:vAlign w:val="bottom"/>
+            <w:hideMark/>
+          </w:tcPr>
+          <w:p>
+            <w:pPr>
+              <w:spacing w:after="0" w:line="240" w:lineRule="auto"/>
+              <w:rPr>
+                <w:rFonts w:ascii="Calibri" w:eastAsia="Times New Roman" w:hAnsi="Calibri" w:cs="Calibri"/>
+                <w:color w:val="000000"/>
+                <w:kern w:val="0"/>
+                <w:sz w:val="22"/>
+                <w:szCs w:val="22"/>
+                <w:lang w:eastAsia="en-IN"/>
+                <w14:ligatures w14:val="none"/>
+              </w:rPr>
+            </w:pPr>
+            <w:r>
+              <w:rPr>
+                <w:rFonts w:ascii="Calibri" w:eastAsia="Times New Roman" w:hAnsi="Calibri" w:cs="Calibri"/>
+                <w:color w:val="000000"/>
+                <w:kern w:val="0"/>
+                <w:sz w:val="22"/>
+                <w:szCs w:val="22"/>
+                <w:lang w:eastAsia="en-IN"/>
+                <w14:ligatures w14:val="none"/>
+              </w:rPr>
+              <w:t>0.946004</w:t>
+            </w:r>
+          </w:p>
+        </w:tc>
+      </w:tr>
+      <w:tr>
+        <w:trPr>
+          <w:trHeight w:val="288"/>
+        </w:trPr>
+        <w:tc>
+          <w:tcPr>
+            <w:tcW w:w="1270" w:type="dxa"/>
+            <w:tcBorders>
+              <w:top w:val="nil"/>
+              <w:left w:val="single" w:sz="4" w:space="0" w:color="auto"/>
+              <w:bottom w:val="single" w:sz="4" w:space="0" w:color="auto"/>
+              <w:right w:val="single" w:sz="4" w:space="0" w:color="auto"/>
+            </w:tcBorders>
+            <w:shd w:val="clear" w:color="auto" w:fill="auto"/>
+            <w:noWrap/>
+            <w:vAlign w:val="bottom"/>
+            <w:hideMark/>
+          </w:tcPr>
+          <w:p>
+            <w:pPr>
+              <w:spacing w:after="0" w:line="240" w:lineRule="auto"/>
+              <w:rPr>
+                <w:rFonts w:ascii="Calibri" w:eastAsia="Times New Roman" w:hAnsi="Calibri" w:cs="Calibri"/>
+                <w:color w:val="000000"/>
+                <w:kern w:val="0"/>
+                <w:sz w:val="22"/>
+                <w:szCs w:val="22"/>
+                <w:lang w:eastAsia="en-IN"/>
+                <w14:ligatures w14:val="none"/>
+              </w:rPr>
+            </w:pPr>
+            <w:r>
+              <w:rPr>
+                <w:rFonts w:ascii="Calibri" w:eastAsia="Times New Roman" w:hAnsi="Calibri" w:cs="Calibri"/>
+                <w:color w:val="000000"/>
+                <w:kern w:val="0"/>
+                <w:sz w:val="22"/>
+                <w:szCs w:val="22"/>
+                <w:lang w:eastAsia="en-IN"/>
+                <w14:ligatures w14:val="none"/>
+              </w:rPr>
+              <w:t>150</w:t>
+            </w:r>
+          </w:p>
+        </w:tc>
+        <w:tc>
+          <w:tcPr>
+            <w:tcW w:w="1407" w:type="dxa"/>
+            <w:tcBorders>
+              <w:top w:val="nil"/>
+              <w:left w:val="nil"/>
+              <w:bottom w:val="single" w:sz="4" w:space="0" w:color="auto"/>
+              <w:right w:val="single" w:sz="4" w:space="0" w:color="auto"/>
+            </w:tcBorders>
+            <w:shd w:val="clear" w:color="auto" w:fill="auto"/>
+            <w:noWrap/>
+            <w:vAlign w:val="bottom"/>
+            <w:hideMark/>
+          </w:tcPr>
+          <w:p>
+            <w:pPr>
+              <w:spacing w:after="0" w:line="240" w:lineRule="auto"/>
+              <w:rPr>
+                <w:rFonts w:ascii="Calibri" w:eastAsia="Times New Roman" w:hAnsi="Calibri" w:cs="Calibri"/>
+                <w:color w:val="000000"/>
+                <w:kern w:val="0"/>
+                <w:sz w:val="22"/>
+                <w:szCs w:val="22"/>
+                <w:lang w:eastAsia="en-IN"/>
+                <w14:ligatures w14:val="none"/>
+              </w:rPr>
+            </w:pPr>
+            <w:r>
+              <w:rPr>
+                <w:rFonts w:ascii="Calibri" w:eastAsia="Times New Roman" w:hAnsi="Calibri" w:cs="Calibri"/>
+                <w:color w:val="000000"/>
+                <w:kern w:val="0"/>
+                <w:sz w:val="22"/>
+                <w:szCs w:val="22"/>
+                <w:lang w:eastAsia="en-IN"/>
+                <w14:ligatures w14:val="none"/>
+              </w:rPr>
+              <w:t>squared_error</w:t>
+            </w:r>
+          </w:p>
+        </w:tc>
+        <w:tc>
+          <w:tcPr>
+            <w:tcW w:w="904" w:type="dxa"/>
+            <w:tcBorders>
+              <w:top w:val="nil"/>
+              <w:left w:val="nil"/>
+              <w:bottom w:val="single" w:sz="4" w:space="0" w:color="auto"/>
+              <w:right w:val="single" w:sz="4" w:space="0" w:color="auto"/>
+            </w:tcBorders>
+            <w:shd w:val="clear" w:color="auto" w:fill="auto"/>
+            <w:noWrap/>
+            <w:vAlign w:val="bottom"/>
+            <w:hideMark/>
+          </w:tcPr>
+          <w:p>
+            <w:pPr>
+              <w:spacing w:after="0" w:line="240" w:lineRule="auto"/>
+              <w:rPr>
+                <w:rFonts w:ascii="Calibri" w:eastAsia="Times New Roman" w:hAnsi="Calibri" w:cs="Calibri"/>
+                <w:color w:val="000000"/>
+                <w:kern w:val="0"/>
+                <w:sz w:val="22"/>
+                <w:szCs w:val="22"/>
+                <w:lang w:eastAsia="en-IN"/>
+                <w14:ligatures w14:val="none"/>
+              </w:rPr>
+            </w:pPr>
+            <w:r>
+              <w:rPr>
+                <w:rFonts w:ascii="Calibri" w:eastAsia="Times New Roman" w:hAnsi="Calibri" w:cs="Calibri"/>
+                <w:color w:val="000000"/>
+                <w:kern w:val="0"/>
+                <w:sz w:val="22"/>
+                <w:szCs w:val="22"/>
+                <w:lang w:eastAsia="en-IN"/>
+                <w14:ligatures w14:val="none"/>
+              </w:rPr>
+              <w:t>0.94394</w:t>
+            </w:r>
+          </w:p>
+        </w:tc>
+      </w:tr>
+      <w:tr>
+        <w:trPr>
+          <w:trHeight w:val="288"/>
+        </w:trPr>
+        <w:tc>
+          <w:tcPr>
+            <w:tcW w:w="1270" w:type="dxa"/>
+            <w:tcBorders>
+              <w:top w:val="nil"/>
+              <w:left w:val="single" w:sz="4" w:space="0" w:color="auto"/>
+              <w:bottom w:val="single" w:sz="4" w:space="0" w:color="auto"/>
+              <w:right w:val="single" w:sz="4" w:space="0" w:color="auto"/>
+            </w:tcBorders>
+            <w:shd w:val="clear" w:color="auto" w:fill="auto"/>
+            <w:noWrap/>
+            <w:vAlign w:val="bottom"/>
+            <w:hideMark/>
+          </w:tcPr>
+          <w:p>
+            <w:pPr>
+              <w:spacing w:after="0" w:line="240" w:lineRule="auto"/>
+              <w:rPr>
+                <w:rFonts w:ascii="Calibri" w:eastAsia="Times New Roman" w:hAnsi="Calibri" w:cs="Calibri"/>
+                <w:color w:val="000000"/>
+                <w:kern w:val="0"/>
+                <w:sz w:val="22"/>
+                <w:szCs w:val="22"/>
+                <w:lang w:eastAsia="en-IN"/>
+                <w14:ligatures w14:val="none"/>
+              </w:rPr>
+            </w:pPr>
+            <w:r>
+              <w:rPr>
+                <w:rFonts w:ascii="Calibri" w:eastAsia="Times New Roman" w:hAnsi="Calibri" w:cs="Calibri"/>
+                <w:color w:val="000000"/>
+                <w:kern w:val="0"/>
+                <w:sz w:val="22"/>
+                <w:szCs w:val="22"/>
+                <w:lang w:eastAsia="en-IN"/>
+                <w14:ligatures w14:val="none"/>
+              </w:rPr>
+              <w:t>10</w:t>
+            </w:r>
+          </w:p>
+        </w:tc>
+        <w:tc>
+          <w:tcPr>
+            <w:tcW w:w="1407" w:type="dxa"/>
+            <w:tcBorders>
+              <w:top w:val="nil"/>
+              <w:left w:val="nil"/>
+              <w:bottom w:val="single" w:sz="4" w:space="0" w:color="auto"/>
+              <w:right w:val="single" w:sz="4" w:space="0" w:color="auto"/>
+            </w:tcBorders>
+            <w:shd w:val="clear" w:color="auto" w:fill="auto"/>
+            <w:noWrap/>
+            <w:vAlign w:val="bottom"/>
+            <w:hideMark/>
+          </w:tcPr>
+          <w:p>
+            <w:pPr>
+              <w:spacing w:after="0" w:line="240" w:lineRule="auto"/>
+              <w:rPr>
+                <w:rFonts w:ascii="Calibri" w:eastAsia="Times New Roman" w:hAnsi="Calibri" w:cs="Calibri"/>
+                <w:color w:val="000000"/>
+                <w:kern w:val="0"/>
+                <w:sz w:val="22"/>
+                <w:szCs w:val="22"/>
+                <w:lang w:eastAsia="en-IN"/>
+                <w14:ligatures w14:val="none"/>
+              </w:rPr>
+            </w:pPr>
+            <w:r>
+              <w:rPr>
+                <w:rFonts w:ascii="Calibri" w:eastAsia="Times New Roman" w:hAnsi="Calibri" w:cs="Calibri"/>
+                <w:color w:val="000000"/>
+                <w:kern w:val="0"/>
+                <w:sz w:val="22"/>
+                <w:szCs w:val="22"/>
+                <w:lang w:eastAsia="en-IN"/>
+                <w14:ligatures w14:val="none"/>
+              </w:rPr>
+              <w:t>absolute_error</w:t>
+            </w:r>
+          </w:p>
+        </w:tc>
+        <w:tc>
+          <w:tcPr>
+            <w:tcW w:w="904" w:type="dxa"/>
+            <w:tcBorders>
+              <w:top w:val="nil"/>
+              <w:left w:val="nil"/>
+              <w:bottom w:val="single" w:sz="4" w:space="0" w:color="auto"/>
+              <w:right w:val="single" w:sz="4" w:space="0" w:color="auto"/>
+            </w:tcBorders>
+            <w:shd w:val="clear" w:color="auto" w:fill="auto"/>
+            <w:noWrap/>
+            <w:vAlign w:val="bottom"/>
+            <w:hideMark/>
+          </w:tcPr>
+          <w:p>
+            <w:pPr>
+              <w:spacing w:after="0" w:line="240" w:lineRule="auto"/>
+              <w:rPr>
+                <w:rFonts w:ascii="Calibri" w:eastAsia="Times New Roman" w:hAnsi="Calibri" w:cs="Calibri"/>
+                <w:color w:val="000000"/>
+                <w:kern w:val="0"/>
+                <w:sz w:val="22"/>
+                <w:szCs w:val="22"/>
+                <w:lang w:eastAsia="en-IN"/>
+                <w14:ligatures w14:val="none"/>
+              </w:rPr>
+            </w:pPr>
+            <w:r>
+              <w:rPr>
+                <w:rFonts w:ascii="Calibri" w:eastAsia="Times New Roman" w:hAnsi="Calibri" w:cs="Calibri"/>
+                <w:color w:val="000000"/>
+                <w:kern w:val="0"/>
+                <w:sz w:val="22"/>
+                <w:szCs w:val="22"/>
+                <w:lang w:eastAsia="en-IN"/>
+                <w14:ligatures w14:val="none"/>
+              </w:rPr>
+              <w:t>0.928182</w:t>
+            </w:r>
+          </w:p>
+        </w:tc>
+      </w:tr>
+      <w:tr>
+        <w:trPr>
+          <w:trHeight w:val="288"/>
+        </w:trPr>
+        <w:tc>
+          <w:tcPr>
+            <w:tcW w:w="1270" w:type="dxa"/>
+            <w:tcBorders>
+              <w:top w:val="nil"/>
+              <w:left w:val="single" w:sz="4" w:space="0" w:color="auto"/>
+              <w:bottom w:val="single" w:sz="4" w:space="0" w:color="auto"/>
+              <w:right w:val="single" w:sz="4" w:space="0" w:color="auto"/>
+            </w:tcBorders>
+            <w:shd w:val="clear" w:color="auto" w:fill="auto"/>
+            <w:noWrap/>
+            <w:vAlign w:val="bottom"/>
+            <w:hideMark/>
+          </w:tcPr>
+          <w:p>
+            <w:pPr>
+              <w:spacing w:after="0" w:line="240" w:lineRule="auto"/>
+              <w:rPr>
+                <w:rFonts w:ascii="Calibri" w:eastAsia="Times New Roman" w:hAnsi="Calibri" w:cs="Calibri"/>
+                <w:color w:val="000000"/>
+                <w:kern w:val="0"/>
+                <w:sz w:val="22"/>
+                <w:szCs w:val="22"/>
+                <w:lang w:eastAsia="en-IN"/>
+                <w14:ligatures w14:val="none"/>
+              </w:rPr>
+            </w:pPr>
+            <w:r>
+              <w:rPr>
+                <w:rFonts w:ascii="Calibri" w:eastAsia="Times New Roman" w:hAnsi="Calibri" w:cs="Calibri"/>
+                <w:color w:val="000000"/>
+                <w:kern w:val="0"/>
+                <w:sz w:val="22"/>
+                <w:szCs w:val="22"/>
+                <w:lang w:eastAsia="en-IN"/>
+                <w14:ligatures w14:val="none"/>
+              </w:rPr>
+              <w:t>50</w:t>
+            </w:r>
+          </w:p>
+        </w:tc>
+        <w:tc>
+          <w:tcPr>
+            <w:tcW w:w="1407" w:type="dxa"/>
+            <w:tcBorders>
+              <w:top w:val="nil"/>
+              <w:left w:val="nil"/>
+              <w:bottom w:val="single" w:sz="4" w:space="0" w:color="auto"/>
+              <w:right w:val="single" w:sz="4" w:space="0" w:color="auto"/>
+            </w:tcBorders>
+            <w:shd w:val="clear" w:color="auto" w:fill="auto"/>
+            <w:noWrap/>
+            <w:vAlign w:val="bottom"/>
+            <w:hideMark/>
+          </w:tcPr>
+          <w:p>
+            <w:pPr>
+              <w:spacing w:after="0" w:line="240" w:lineRule="auto"/>
+              <w:rPr>
+                <w:rFonts w:ascii="Calibri" w:eastAsia="Times New Roman" w:hAnsi="Calibri" w:cs="Calibri"/>
+                <w:color w:val="000000"/>
+                <w:kern w:val="0"/>
+                <w:sz w:val="22"/>
+                <w:szCs w:val="22"/>
+                <w:lang w:eastAsia="en-IN"/>
+                <w14:ligatures w14:val="none"/>
+              </w:rPr>
+            </w:pPr>
+            <w:r>
+              <w:rPr>
+                <w:rFonts w:ascii="Calibri" w:eastAsia="Times New Roman" w:hAnsi="Calibri" w:cs="Calibri"/>
+                <w:color w:val="000000"/>
+                <w:kern w:val="0"/>
+                <w:sz w:val="22"/>
+                <w:szCs w:val="22"/>
+                <w:lang w:eastAsia="en-IN"/>
+                <w14:ligatures w14:val="none"/>
+              </w:rPr>
+              <w:t>absolute_error</w:t>
+            </w:r>
+          </w:p>
+        </w:tc>
+        <w:tc>
+          <w:tcPr>
+            <w:tcW w:w="904" w:type="dxa"/>
+            <w:tcBorders>
+              <w:top w:val="nil"/>
+              <w:left w:val="nil"/>
+              <w:bottom w:val="single" w:sz="4" w:space="0" w:color="auto"/>
+              <w:right w:val="single" w:sz="4" w:space="0" w:color="auto"/>
+            </w:tcBorders>
+            <w:shd w:val="clear" w:color="auto" w:fill="auto"/>
+            <w:noWrap/>
+            <w:vAlign w:val="bottom"/>
+            <w:hideMark/>
+          </w:tcPr>
+          <w:p>
+            <w:pPr>
+              <w:spacing w:after="0" w:line="240" w:lineRule="auto"/>
+              <w:rPr>
+                <w:rFonts w:ascii="Calibri" w:eastAsia="Times New Roman" w:hAnsi="Calibri" w:cs="Calibri"/>
+                <w:color w:val="000000"/>
+                <w:kern w:val="0"/>
+                <w:sz w:val="22"/>
+                <w:szCs w:val="22"/>
+                <w:lang w:eastAsia="en-IN"/>
+                <w14:ligatures w14:val="none"/>
+              </w:rPr>
+            </w:pPr>
+            <w:r>
+              <w:rPr>
+                <w:rFonts w:ascii="Calibri" w:eastAsia="Times New Roman" w:hAnsi="Calibri" w:cs="Calibri"/>
+                <w:color w:val="000000"/>
+                <w:kern w:val="0"/>
+                <w:sz w:val="22"/>
+                <w:szCs w:val="22"/>
+                <w:lang w:eastAsia="en-IN"/>
+                <w14:ligatures w14:val="none"/>
+              </w:rPr>
+              <w:t>0.940194</w:t>
+            </w:r>
+          </w:p>
+        </w:tc>
+      </w:tr>
+      <w:tr>
+        <w:trPr>
+          <w:trHeight w:val="288"/>
+        </w:trPr>
+        <w:tc>
+          <w:tcPr>
+            <w:tcW w:w="1270" w:type="dxa"/>
+            <w:tcBorders>
+              <w:top w:val="nil"/>
+              <w:left w:val="single" w:sz="4" w:space="0" w:color="auto"/>
+              <w:bottom w:val="single" w:sz="4" w:space="0" w:color="auto"/>
+              <w:right w:val="single" w:sz="4" w:space="0" w:color="auto"/>
+            </w:tcBorders>
+            <w:shd w:val="clear" w:color="auto" w:fill="auto"/>
+            <w:noWrap/>
+            <w:vAlign w:val="bottom"/>
+            <w:hideMark/>
+          </w:tcPr>
+          <w:p>
+            <w:pPr>
+              <w:spacing w:after="0" w:line="240" w:lineRule="auto"/>
+              <w:rPr>
+                <w:rFonts w:ascii="Calibri" w:eastAsia="Times New Roman" w:hAnsi="Calibri" w:cs="Calibri"/>
+                <w:color w:val="000000"/>
+                <w:kern w:val="0"/>
+                <w:sz w:val="22"/>
+                <w:szCs w:val="22"/>
+                <w:lang w:eastAsia="en-IN"/>
+                <w14:ligatures w14:val="none"/>
+              </w:rPr>
+            </w:pPr>
+            <w:r>
+              <w:rPr>
+                <w:rFonts w:ascii="Calibri" w:eastAsia="Times New Roman" w:hAnsi="Calibri" w:cs="Calibri"/>
+                <w:color w:val="000000"/>
+                <w:kern w:val="0"/>
+                <w:sz w:val="22"/>
+                <w:szCs w:val="22"/>
+                <w:lang w:eastAsia="en-IN"/>
+                <w14:ligatures w14:val="none"/>
+              </w:rPr>
+              <w:t>100</w:t>
+            </w:r>
+          </w:p>
+        </w:tc>
+        <w:tc>
+          <w:tcPr>
+            <w:tcW w:w="1407" w:type="dxa"/>
+            <w:tcBorders>
+              <w:top w:val="nil"/>
+              <w:left w:val="nil"/>
+              <w:bottom w:val="single" w:sz="4" w:space="0" w:color="auto"/>
+              <w:right w:val="single" w:sz="4" w:space="0" w:color="auto"/>
+            </w:tcBorders>
+            <w:shd w:val="clear" w:color="auto" w:fill="auto"/>
+            <w:noWrap/>
+            <w:vAlign w:val="bottom"/>
+            <w:hideMark/>
+          </w:tcPr>
+          <w:p>
+            <w:pPr>
+              <w:spacing w:after="0" w:line="240" w:lineRule="auto"/>
+              <w:rPr>
+                <w:rFonts w:ascii="Calibri" w:eastAsia="Times New Roman" w:hAnsi="Calibri" w:cs="Calibri"/>
+                <w:color w:val="000000"/>
+                <w:kern w:val="0"/>
+                <w:sz w:val="22"/>
+                <w:szCs w:val="22"/>
+                <w:lang w:eastAsia="en-IN"/>
+                <w14:ligatures w14:val="none"/>
+              </w:rPr>
+            </w:pPr>
+            <w:r>
+              <w:rPr>
+                <w:rFonts w:ascii="Calibri" w:eastAsia="Times New Roman" w:hAnsi="Calibri" w:cs="Calibri"/>
+                <w:color w:val="000000"/>
+                <w:kern w:val="0"/>
+                <w:sz w:val="22"/>
+                <w:szCs w:val="22"/>
+                <w:lang w:eastAsia="en-IN"/>
+                <w14:ligatures w14:val="none"/>
+              </w:rPr>
+              <w:t>absolute_error</w:t>
+            </w:r>
+          </w:p>
+        </w:tc>
+        <w:tc>
+          <w:tcPr>
+            <w:tcW w:w="904" w:type="dxa"/>
+            <w:tcBorders>
+              <w:top w:val="nil"/>
+              <w:left w:val="nil"/>
+              <w:bottom w:val="single" w:sz="4" w:space="0" w:color="auto"/>
+              <w:right w:val="single" w:sz="4" w:space="0" w:color="auto"/>
+            </w:tcBorders>
+            <w:shd w:val="clear" w:color="auto" w:fill="auto"/>
+            <w:noWrap/>
+            <w:vAlign w:val="bottom"/>
+            <w:hideMark/>
+          </w:tcPr>
+          <w:p>
+            <w:pPr>
+              <w:spacing w:after="0" w:line="240" w:lineRule="auto"/>
+              <w:rPr>
+                <w:rFonts w:ascii="Calibri" w:eastAsia="Times New Roman" w:hAnsi="Calibri" w:cs="Calibri"/>
+                <w:color w:val="000000"/>
+                <w:kern w:val="0"/>
+                <w:sz w:val="22"/>
+                <w:szCs w:val="22"/>
+                <w:lang w:eastAsia="en-IN"/>
+                <w14:ligatures w14:val="none"/>
+              </w:rPr>
+            </w:pPr>
+            <w:r>
+              <w:rPr>
+                <w:rFonts w:ascii="Calibri" w:eastAsia="Times New Roman" w:hAnsi="Calibri" w:cs="Calibri"/>
+                <w:color w:val="000000"/>
+                <w:kern w:val="0"/>
+                <w:sz w:val="22"/>
+                <w:szCs w:val="22"/>
+                <w:lang w:eastAsia="en-IN"/>
+                <w14:ligatures w14:val="none"/>
+              </w:rPr>
+              <w:t>0.94591</w:t>
+            </w:r>
+          </w:p>
+        </w:tc>
+      </w:tr>
+      <w:tr>
+        <w:trPr>
+          <w:trHeight w:val="288"/>
+        </w:trPr>
+        <w:tc>
+          <w:tcPr>
+            <w:tcW w:w="1270" w:type="dxa"/>
+            <w:tcBorders>
+              <w:top w:val="nil"/>
+              <w:left w:val="single" w:sz="4" w:space="0" w:color="auto"/>
+              <w:bottom w:val="single" w:sz="4" w:space="0" w:color="auto"/>
+              <w:right w:val="single" w:sz="4" w:space="0" w:color="auto"/>
+            </w:tcBorders>
+            <w:shd w:val="clear" w:color="auto" w:fill="auto"/>
+            <w:noWrap/>
+            <w:vAlign w:val="bottom"/>
+            <w:hideMark/>
+          </w:tcPr>
+          <w:p>
+            <w:pPr>
+              <w:spacing w:after="0" w:line="240" w:lineRule="auto"/>
+              <w:rPr>
+                <w:rFonts w:ascii="Calibri" w:eastAsia="Times New Roman" w:hAnsi="Calibri" w:cs="Calibri"/>
+                <w:color w:val="000000"/>
+                <w:kern w:val="0"/>
+                <w:sz w:val="22"/>
+                <w:szCs w:val="22"/>
+                <w:lang w:eastAsia="en-IN"/>
+                <w14:ligatures w14:val="none"/>
+              </w:rPr>
+            </w:pPr>
+            <w:r>
+              <w:rPr>
+                <w:rFonts w:ascii="Calibri" w:eastAsia="Times New Roman" w:hAnsi="Calibri" w:cs="Calibri"/>
+                <w:color w:val="000000"/>
+                <w:kern w:val="0"/>
+                <w:sz w:val="22"/>
+                <w:szCs w:val="22"/>
+                <w:lang w:eastAsia="en-IN"/>
+                <w14:ligatures w14:val="none"/>
+              </w:rPr>
+              <w:t>150</w:t>
+            </w:r>
+          </w:p>
+        </w:tc>
+        <w:tc>
+          <w:tcPr>
+            <w:tcW w:w="1407" w:type="dxa"/>
+            <w:tcBorders>
+              <w:top w:val="nil"/>
+              <w:left w:val="nil"/>
+              <w:bottom w:val="single" w:sz="4" w:space="0" w:color="auto"/>
+              <w:right w:val="single" w:sz="4" w:space="0" w:color="auto"/>
+            </w:tcBorders>
+            <w:shd w:val="clear" w:color="auto" w:fill="auto"/>
+            <w:noWrap/>
+            <w:vAlign w:val="bottom"/>
+            <w:hideMark/>
+          </w:tcPr>
+          <w:p>
+            <w:pPr>
+              <w:spacing w:after="0" w:line="240" w:lineRule="auto"/>
+              <w:rPr>
+                <w:rFonts w:ascii="Calibri" w:eastAsia="Times New Roman" w:hAnsi="Calibri" w:cs="Calibri"/>
+                <w:color w:val="000000"/>
+                <w:kern w:val="0"/>
+                <w:sz w:val="22"/>
+                <w:szCs w:val="22"/>
+                <w:lang w:eastAsia="en-IN"/>
+                <w14:ligatures w14:val="none"/>
+              </w:rPr>
+            </w:pPr>
+            <w:r>
+              <w:rPr>
+                <w:rFonts w:ascii="Calibri" w:eastAsia="Times New Roman" w:hAnsi="Calibri" w:cs="Calibri"/>
+                <w:color w:val="000000"/>
+                <w:kern w:val="0"/>
+                <w:sz w:val="22"/>
+                <w:szCs w:val="22"/>
+                <w:lang w:eastAsia="en-IN"/>
+                <w14:ligatures w14:val="none"/>
+              </w:rPr>
+              <w:t>absolute_error</w:t>
+            </w:r>
+          </w:p>
+        </w:tc>
+        <w:tc>
+          <w:tcPr>
+            <w:tcW w:w="904" w:type="dxa"/>
+            <w:tcBorders>
+              <w:top w:val="nil"/>
+              <w:left w:val="nil"/>
+              <w:bottom w:val="single" w:sz="4" w:space="0" w:color="auto"/>
+              <w:right w:val="single" w:sz="4" w:space="0" w:color="auto"/>
+            </w:tcBorders>
+            <w:shd w:val="clear" w:color="auto" w:fill="auto"/>
+            <w:noWrap/>
+            <w:vAlign w:val="bottom"/>
+            <w:hideMark/>
+          </w:tcPr>
+          <w:p>
+            <w:pPr>
+              <w:spacing w:after="0" w:line="240" w:lineRule="auto"/>
+              <w:rPr>
+                <w:rFonts w:ascii="Calibri" w:eastAsia="Times New Roman" w:hAnsi="Calibri" w:cs="Calibri"/>
+                <w:color w:val="000000"/>
+                <w:kern w:val="0"/>
+                <w:sz w:val="22"/>
+                <w:szCs w:val="22"/>
+                <w:lang w:eastAsia="en-IN"/>
+                <w14:ligatures w14:val="none"/>
+              </w:rPr>
+            </w:pPr>
+            <w:r>
+              <w:rPr>
+                <w:rFonts w:ascii="Calibri" w:eastAsia="Times New Roman" w:hAnsi="Calibri" w:cs="Calibri"/>
+                <w:color w:val="000000"/>
+                <w:kern w:val="0"/>
+                <w:sz w:val="22"/>
+                <w:szCs w:val="22"/>
+                <w:lang w:eastAsia="en-IN"/>
+                <w14:ligatures w14:val="none"/>
+              </w:rPr>
+              <w:t>0.939875</w:t>
+            </w:r>
+          </w:p>
+        </w:tc>
+      </w:tr>
+      <w:tr>
+        <w:trPr>
+          <w:trHeight w:val="288"/>
+        </w:trPr>
+        <w:tc>
+          <w:tcPr>
+            <w:tcW w:w="1270" w:type="dxa"/>
+            <w:tcBorders>
+              <w:top w:val="nil"/>
+              <w:left w:val="single" w:sz="4" w:space="0" w:color="auto"/>
+              <w:bottom w:val="single" w:sz="4" w:space="0" w:color="auto"/>
+              <w:right w:val="single" w:sz="4" w:space="0" w:color="auto"/>
+            </w:tcBorders>
+            <w:shd w:val="clear" w:color="auto" w:fill="auto"/>
+            <w:noWrap/>
+            <w:vAlign w:val="bottom"/>
+            <w:hideMark/>
+          </w:tcPr>
+          <w:p>
+            <w:pPr>
+              <w:spacing w:after="0" w:line="240" w:lineRule="auto"/>
+              <w:rPr>
+                <w:rFonts w:ascii="Calibri" w:eastAsia="Times New Roman" w:hAnsi="Calibri" w:cs="Calibri"/>
+                <w:color w:val="000000"/>
+                <w:kern w:val="0"/>
+                <w:sz w:val="22"/>
+                <w:szCs w:val="22"/>
+                <w:lang w:eastAsia="en-IN"/>
+                <w14:ligatures w14:val="none"/>
+              </w:rPr>
+            </w:pPr>
+            <w:r>
+              <w:rPr>
+                <w:rFonts w:ascii="Calibri" w:eastAsia="Times New Roman" w:hAnsi="Calibri" w:cs="Calibri"/>
+                <w:color w:val="000000"/>
+                <w:kern w:val="0"/>
+                <w:sz w:val="22"/>
+                <w:szCs w:val="22"/>
+                <w:lang w:eastAsia="en-IN"/>
+                <w14:ligatures w14:val="none"/>
+              </w:rPr>
+              <w:t>10</w:t>
+            </w:r>
+          </w:p>
+        </w:tc>
+        <w:tc>
+          <w:tcPr>
+            <w:tcW w:w="1407" w:type="dxa"/>
+            <w:tcBorders>
+              <w:top w:val="nil"/>
+              <w:left w:val="nil"/>
+              <w:bottom w:val="single" w:sz="4" w:space="0" w:color="auto"/>
+              <w:right w:val="single" w:sz="4" w:space="0" w:color="auto"/>
+            </w:tcBorders>
+            <w:shd w:val="clear" w:color="auto" w:fill="auto"/>
+            <w:noWrap/>
+            <w:vAlign w:val="bottom"/>
+            <w:hideMark/>
+          </w:tcPr>
+          <w:p>
+            <w:pPr>
+              <w:spacing w:after="0" w:line="240" w:lineRule="auto"/>
+              <w:rPr>
+                <w:rFonts w:ascii="Calibri" w:eastAsia="Times New Roman" w:hAnsi="Calibri" w:cs="Calibri"/>
+                <w:color w:val="000000"/>
+                <w:kern w:val="0"/>
+                <w:sz w:val="22"/>
+                <w:szCs w:val="22"/>
+                <w:lang w:eastAsia="en-IN"/>
+                <w14:ligatures w14:val="none"/>
+              </w:rPr>
+            </w:pPr>
+            <w:r>
+              <w:rPr>
+                <w:rFonts w:ascii="Calibri" w:eastAsia="Times New Roman" w:hAnsi="Calibri" w:cs="Calibri"/>
+                <w:color w:val="000000"/>
+                <w:kern w:val="0"/>
+                <w:sz w:val="22"/>
+                <w:szCs w:val="22"/>
+                <w:lang w:eastAsia="en-IN"/>
+                <w14:ligatures w14:val="none"/>
+              </w:rPr>
+              <w:t>friedman_mse</w:t>
+            </w:r>
+          </w:p>
+        </w:tc>
+        <w:tc>
+          <w:tcPr>
+            <w:tcW w:w="904" w:type="dxa"/>
+            <w:tcBorders>
+              <w:top w:val="nil"/>
+              <w:left w:val="nil"/>
+              <w:bottom w:val="single" w:sz="4" w:space="0" w:color="auto"/>
+              <w:right w:val="single" w:sz="4" w:space="0" w:color="auto"/>
+            </w:tcBorders>
+            <w:shd w:val="clear" w:color="auto" w:fill="auto"/>
+            <w:noWrap/>
+            <w:vAlign w:val="bottom"/>
+            <w:hideMark/>
+          </w:tcPr>
+          <w:p>
+            <w:pPr>
+              <w:spacing w:after="0" w:line="240" w:lineRule="auto"/>
+              <w:rPr>
+                <w:rFonts w:ascii="Calibri" w:eastAsia="Times New Roman" w:hAnsi="Calibri" w:cs="Calibri"/>
+                <w:color w:val="000000"/>
+                <w:kern w:val="0"/>
+                <w:sz w:val="22"/>
+                <w:szCs w:val="22"/>
+                <w:lang w:eastAsia="en-IN"/>
+                <w14:ligatures w14:val="none"/>
+              </w:rPr>
+            </w:pPr>
+            <w:r>
+              <w:rPr>
+                <w:rFonts w:ascii="Calibri" w:eastAsia="Times New Roman" w:hAnsi="Calibri" w:cs="Calibri"/>
+                <w:color w:val="000000"/>
+                <w:kern w:val="0"/>
+                <w:sz w:val="22"/>
+                <w:szCs w:val="22"/>
+                <w:lang w:eastAsia="en-IN"/>
+                <w14:ligatures w14:val="none"/>
+              </w:rPr>
+              <w:t>0.920668</w:t>
+            </w:r>
+          </w:p>
+        </w:tc>
+      </w:tr>
+      <w:tr>
+        <w:trPr>
+          <w:trHeight w:val="288"/>
+        </w:trPr>
+        <w:tc>
+          <w:tcPr>
+            <w:tcW w:w="1270" w:type="dxa"/>
+            <w:tcBorders>
+              <w:top w:val="nil"/>
+              <w:left w:val="single" w:sz="4" w:space="0" w:color="auto"/>
+              <w:bottom w:val="single" w:sz="4" w:space="0" w:color="auto"/>
+              <w:right w:val="single" w:sz="4" w:space="0" w:color="auto"/>
+            </w:tcBorders>
+            <w:shd w:val="clear" w:color="auto" w:fill="auto"/>
+            <w:noWrap/>
+            <w:vAlign w:val="bottom"/>
+            <w:hideMark/>
+          </w:tcPr>
+          <w:p>
+            <w:pPr>
+              <w:spacing w:after="0" w:line="240" w:lineRule="auto"/>
+              <w:rPr>
+                <w:rFonts w:ascii="Calibri" w:eastAsia="Times New Roman" w:hAnsi="Calibri" w:cs="Calibri"/>
+                <w:color w:val="000000"/>
+                <w:kern w:val="0"/>
+                <w:sz w:val="22"/>
+                <w:szCs w:val="22"/>
+                <w:lang w:eastAsia="en-IN"/>
+                <w14:ligatures w14:val="none"/>
+              </w:rPr>
+            </w:pPr>
+            <w:r>
+              <w:rPr>
+                <w:rFonts w:ascii="Calibri" w:eastAsia="Times New Roman" w:hAnsi="Calibri" w:cs="Calibri"/>
+                <w:color w:val="000000"/>
+                <w:kern w:val="0"/>
+                <w:sz w:val="22"/>
+                <w:szCs w:val="22"/>
+                <w:lang w:eastAsia="en-IN"/>
+                <w14:ligatures w14:val="none"/>
+              </w:rPr>
+              <w:t>50</w:t>
+            </w:r>
+          </w:p>
+        </w:tc>
+        <w:tc>
+          <w:tcPr>
+            <w:tcW w:w="1407" w:type="dxa"/>
+            <w:tcBorders>
+              <w:top w:val="nil"/>
+              <w:left w:val="nil"/>
+              <w:bottom w:val="single" w:sz="4" w:space="0" w:color="auto"/>
+              <w:right w:val="single" w:sz="4" w:space="0" w:color="auto"/>
+            </w:tcBorders>
+            <w:shd w:val="clear" w:color="auto" w:fill="auto"/>
+            <w:noWrap/>
+            <w:vAlign w:val="bottom"/>
+            <w:hideMark/>
+          </w:tcPr>
+          <w:p>
+            <w:pPr>
+              <w:spacing w:after="0" w:line="240" w:lineRule="auto"/>
+              <w:rPr>
+                <w:rFonts w:ascii="Calibri" w:eastAsia="Times New Roman" w:hAnsi="Calibri" w:cs="Calibri"/>
+                <w:color w:val="000000"/>
+                <w:kern w:val="0"/>
+                <w:sz w:val="22"/>
+                <w:szCs w:val="22"/>
+                <w:lang w:eastAsia="en-IN"/>
+                <w14:ligatures w14:val="none"/>
+              </w:rPr>
+            </w:pPr>
+            <w:r>
+              <w:rPr>
+                <w:rFonts w:ascii="Calibri" w:eastAsia="Times New Roman" w:hAnsi="Calibri" w:cs="Calibri"/>
+                <w:color w:val="000000"/>
+                <w:kern w:val="0"/>
+                <w:sz w:val="22"/>
+                <w:szCs w:val="22"/>
+                <w:lang w:eastAsia="en-IN"/>
+                <w14:ligatures w14:val="none"/>
+              </w:rPr>
+              <w:t>friedman_mse</w:t>
+            </w:r>
+          </w:p>
+        </w:tc>
+        <w:tc>
+          <w:tcPr>
+            <w:tcW w:w="904" w:type="dxa"/>
+            <w:tcBorders>
+              <w:top w:val="nil"/>
+              <w:left w:val="nil"/>
+              <w:bottom w:val="single" w:sz="4" w:space="0" w:color="auto"/>
+              <w:right w:val="single" w:sz="4" w:space="0" w:color="auto"/>
+            </w:tcBorders>
+            <w:shd w:val="clear" w:color="auto" w:fill="auto"/>
+            <w:noWrap/>
+            <w:vAlign w:val="bottom"/>
+            <w:hideMark/>
+          </w:tcPr>
+          <w:p>
+            <w:pPr>
+              <w:spacing w:after="0" w:line="240" w:lineRule="auto"/>
+              <w:rPr>
+                <w:rFonts w:ascii="Calibri" w:eastAsia="Times New Roman" w:hAnsi="Calibri" w:cs="Calibri"/>
+                <w:color w:val="000000"/>
+                <w:kern w:val="0"/>
+                <w:sz w:val="22"/>
+                <w:szCs w:val="22"/>
+                <w:lang w:eastAsia="en-IN"/>
+                <w14:ligatures w14:val="none"/>
+              </w:rPr>
+            </w:pPr>
+            <w:r>
+              <w:rPr>
+                <w:rFonts w:ascii="Calibri" w:eastAsia="Times New Roman" w:hAnsi="Calibri" w:cs="Calibri"/>
+                <w:color w:val="000000"/>
+                <w:kern w:val="0"/>
+                <w:sz w:val="22"/>
+                <w:szCs w:val="22"/>
+                <w:lang w:eastAsia="en-IN"/>
+                <w14:ligatures w14:val="none"/>
+              </w:rPr>
+              <w:t>0.938896</w:t>
+            </w:r>
+          </w:p>
+        </w:tc>
+      </w:tr>
+      <w:tr>
+        <w:trPr>
+          <w:trHeight w:val="288"/>
+        </w:trPr>
+        <w:tc>
+          <w:tcPr>
+            <w:tcW w:w="1270" w:type="dxa"/>
+            <w:tcBorders>
+              <w:top w:val="nil"/>
+              <w:left w:val="single" w:sz="4" w:space="0" w:color="auto"/>
+              <w:bottom w:val="single" w:sz="4" w:space="0" w:color="auto"/>
+              <w:right w:val="single" w:sz="4" w:space="0" w:color="auto"/>
+            </w:tcBorders>
+            <w:shd w:val="clear" w:color="auto" w:fill="auto"/>
+            <w:noWrap/>
+            <w:vAlign w:val="bottom"/>
+            <w:hideMark/>
+          </w:tcPr>
+          <w:p>
+            <w:pPr>
+              <w:spacing w:after="0" w:line="240" w:lineRule="auto"/>
+              <w:rPr>
+                <w:rFonts w:ascii="Calibri" w:eastAsia="Times New Roman" w:hAnsi="Calibri" w:cs="Calibri"/>
+                <w:color w:val="000000"/>
+                <w:kern w:val="0"/>
+                <w:sz w:val="22"/>
+                <w:szCs w:val="22"/>
+                <w:lang w:eastAsia="en-IN"/>
+                <w14:ligatures w14:val="none"/>
+              </w:rPr>
+            </w:pPr>
+            <w:r>
+              <w:rPr>
+                <w:rFonts w:ascii="Calibri" w:eastAsia="Times New Roman" w:hAnsi="Calibri" w:cs="Calibri"/>
+                <w:color w:val="000000"/>
+                <w:kern w:val="0"/>
+                <w:sz w:val="22"/>
+                <w:szCs w:val="22"/>
+                <w:lang w:eastAsia="en-IN"/>
+                <w14:ligatures w14:val="none"/>
+              </w:rPr>
+              <w:t>100</w:t>
+            </w:r>
+          </w:p>
+        </w:tc>
+        <w:tc>
+          <w:tcPr>
+            <w:tcW w:w="1407" w:type="dxa"/>
+            <w:tcBorders>
+              <w:top w:val="nil"/>
+              <w:left w:val="nil"/>
+              <w:bottom w:val="single" w:sz="4" w:space="0" w:color="auto"/>
+              <w:right w:val="single" w:sz="4" w:space="0" w:color="auto"/>
+            </w:tcBorders>
+            <w:shd w:val="clear" w:color="auto" w:fill="auto"/>
+            <w:noWrap/>
+            <w:vAlign w:val="bottom"/>
+            <w:hideMark/>
+          </w:tcPr>
+          <w:p>
+            <w:pPr>
+              <w:spacing w:after="0" w:line="240" w:lineRule="auto"/>
+              <w:rPr>
+                <w:rFonts w:ascii="Calibri" w:eastAsia="Times New Roman" w:hAnsi="Calibri" w:cs="Calibri"/>
+                <w:color w:val="000000"/>
+                <w:kern w:val="0"/>
+                <w:sz w:val="22"/>
+                <w:szCs w:val="22"/>
+                <w:lang w:eastAsia="en-IN"/>
+                <w14:ligatures w14:val="none"/>
+              </w:rPr>
+            </w:pPr>
+            <w:r>
+              <w:rPr>
+                <w:rFonts w:ascii="Calibri" w:eastAsia="Times New Roman" w:hAnsi="Calibri" w:cs="Calibri"/>
+                <w:color w:val="000000"/>
+                <w:kern w:val="0"/>
+                <w:sz w:val="22"/>
+                <w:szCs w:val="22"/>
+                <w:lang w:eastAsia="en-IN"/>
+                <w14:ligatures w14:val="none"/>
+              </w:rPr>
+              <w:t>friedman_mse</w:t>
+            </w:r>
+          </w:p>
+        </w:tc>
+        <w:tc>
+          <w:tcPr>
+            <w:tcW w:w="904" w:type="dxa"/>
+            <w:tcBorders>
+              <w:top w:val="nil"/>
+              <w:left w:val="nil"/>
+              <w:bottom w:val="single" w:sz="4" w:space="0" w:color="auto"/>
+              <w:right w:val="single" w:sz="4" w:space="0" w:color="auto"/>
+            </w:tcBorders>
+            <w:shd w:val="clear" w:color="auto" w:fill="auto"/>
+            <w:noWrap/>
+            <w:vAlign w:val="bottom"/>
+            <w:hideMark/>
+          </w:tcPr>
+          <w:p>
+            <w:pPr>
+              <w:spacing w:after="0" w:line="240" w:lineRule="auto"/>
+              <w:rPr>
+                <w:rFonts w:ascii="Calibri" w:eastAsia="Times New Roman" w:hAnsi="Calibri" w:cs="Calibri"/>
+                <w:color w:val="000000"/>
+                <w:kern w:val="0"/>
+                <w:sz w:val="22"/>
+                <w:szCs w:val="22"/>
+                <w:lang w:eastAsia="en-IN"/>
+                <w14:ligatures w14:val="none"/>
+              </w:rPr>
+            </w:pPr>
+            <w:r>
+              <w:rPr>
+                <w:rFonts w:ascii="Calibri" w:eastAsia="Times New Roman" w:hAnsi="Calibri" w:cs="Calibri"/>
+                <w:color w:val="000000"/>
+                <w:kern w:val="0"/>
+                <w:sz w:val="22"/>
+                <w:szCs w:val="22"/>
+                <w:lang w:eastAsia="en-IN"/>
+                <w14:ligatures w14:val="none"/>
+              </w:rPr>
+              <w:t>0.94127</w:t>
+            </w:r>
+          </w:p>
+        </w:tc>
+      </w:tr>
+      <w:tr>
+        <w:trPr>
+          <w:trHeight w:val="288"/>
+        </w:trPr>
+        <w:tc>
+          <w:tcPr>
+            <w:tcW w:w="1270" w:type="dxa"/>
+            <w:tcBorders>
+              <w:top w:val="nil"/>
+              <w:left w:val="single" w:sz="4" w:space="0" w:color="auto"/>
+              <w:bottom w:val="single" w:sz="4" w:space="0" w:color="auto"/>
+              <w:right w:val="single" w:sz="4" w:space="0" w:color="auto"/>
+            </w:tcBorders>
+            <w:shd w:val="clear" w:color="auto" w:fill="auto"/>
+            <w:noWrap/>
+            <w:vAlign w:val="bottom"/>
+            <w:hideMark/>
+          </w:tcPr>
+          <w:p>
+            <w:pPr>
+              <w:spacing w:after="0" w:line="240" w:lineRule="auto"/>
+              <w:rPr>
+                <w:rFonts w:ascii="Calibri" w:eastAsia="Times New Roman" w:hAnsi="Calibri" w:cs="Calibri"/>
+                <w:color w:val="000000"/>
+                <w:kern w:val="0"/>
+                <w:sz w:val="22"/>
+                <w:szCs w:val="22"/>
+                <w:lang w:eastAsia="en-IN"/>
+                <w14:ligatures w14:val="none"/>
+              </w:rPr>
+            </w:pPr>
+            <w:r>
+              <w:rPr>
+                <w:rFonts w:ascii="Calibri" w:eastAsia="Times New Roman" w:hAnsi="Calibri" w:cs="Calibri"/>
+                <w:color w:val="000000"/>
+                <w:kern w:val="0"/>
+                <w:sz w:val="22"/>
+                <w:szCs w:val="22"/>
+                <w:lang w:eastAsia="en-IN"/>
+                <w14:ligatures w14:val="none"/>
+              </w:rPr>
+              <w:t>150</w:t>
+            </w:r>
+          </w:p>
+        </w:tc>
+        <w:tc>
+          <w:tcPr>
+            <w:tcW w:w="1407" w:type="dxa"/>
+            <w:tcBorders>
+              <w:top w:val="nil"/>
+              <w:left w:val="nil"/>
+              <w:bottom w:val="single" w:sz="4" w:space="0" w:color="auto"/>
+              <w:right w:val="single" w:sz="4" w:space="0" w:color="auto"/>
+            </w:tcBorders>
+            <w:shd w:val="clear" w:color="auto" w:fill="auto"/>
+            <w:noWrap/>
+            <w:vAlign w:val="bottom"/>
+            <w:hideMark/>
+          </w:tcPr>
+          <w:p>
+            <w:pPr>
+              <w:spacing w:after="0" w:line="240" w:lineRule="auto"/>
+              <w:rPr>
+                <w:rFonts w:ascii="Calibri" w:eastAsia="Times New Roman" w:hAnsi="Calibri" w:cs="Calibri"/>
+                <w:color w:val="000000"/>
+                <w:kern w:val="0"/>
+                <w:sz w:val="22"/>
+                <w:szCs w:val="22"/>
+                <w:lang w:eastAsia="en-IN"/>
+                <w14:ligatures w14:val="none"/>
+              </w:rPr>
+            </w:pPr>
+            <w:r>
+              <w:rPr>
+                <w:rFonts w:ascii="Calibri" w:eastAsia="Times New Roman" w:hAnsi="Calibri" w:cs="Calibri"/>
+                <w:color w:val="000000"/>
+                <w:kern w:val="0"/>
+                <w:sz w:val="22"/>
+                <w:szCs w:val="22"/>
+                <w:lang w:eastAsia="en-IN"/>
+                <w14:ligatures w14:val="none"/>
+              </w:rPr>
+              <w:t>friedman_mse</w:t>
+            </w:r>
+          </w:p>
+        </w:tc>
+        <w:tc>
+          <w:tcPr>
+            <w:tcW w:w="904" w:type="dxa"/>
+            <w:tcBorders>
+              <w:top w:val="nil"/>
+              <w:left w:val="nil"/>
+              <w:bottom w:val="single" w:sz="4" w:space="0" w:color="auto"/>
+              <w:right w:val="single" w:sz="4" w:space="0" w:color="auto"/>
+            </w:tcBorders>
+            <w:shd w:val="clear" w:color="auto" w:fill="auto"/>
+            <w:noWrap/>
+            <w:vAlign w:val="bottom"/>
+            <w:hideMark/>
+          </w:tcPr>
+          <w:p>
+            <w:pPr>
+              <w:spacing w:after="0" w:line="240" w:lineRule="auto"/>
+              <w:rPr>
+                <w:rFonts w:ascii="Calibri" w:eastAsia="Times New Roman" w:hAnsi="Calibri" w:cs="Calibri"/>
+                <w:color w:val="000000"/>
+                <w:kern w:val="0"/>
+                <w:sz w:val="22"/>
+                <w:szCs w:val="22"/>
+                <w:lang w:eastAsia="en-IN"/>
+                <w14:ligatures w14:val="none"/>
+              </w:rPr>
+            </w:pPr>
+            <w:r>
+              <w:rPr>
+                <w:rFonts w:ascii="Calibri" w:eastAsia="Times New Roman" w:hAnsi="Calibri" w:cs="Calibri"/>
+                <w:color w:val="000000"/>
+                <w:kern w:val="0"/>
+                <w:sz w:val="22"/>
+                <w:szCs w:val="22"/>
+                <w:lang w:eastAsia="en-IN"/>
+                <w14:ligatures w14:val="none"/>
+              </w:rPr>
+              <w:t>0.942852</w:t>
+            </w:r>
+          </w:p>
+        </w:tc>
+      </w:tr>
+      <w:tr>
+        <w:trPr>
+          <w:trHeight w:val="288"/>
+        </w:trPr>
+        <w:tc>
+          <w:tcPr>
+            <w:tcW w:w="1270" w:type="dxa"/>
+            <w:tcBorders>
+              <w:top w:val="nil"/>
+              <w:left w:val="single" w:sz="4" w:space="0" w:color="auto"/>
+              <w:bottom w:val="single" w:sz="4" w:space="0" w:color="auto"/>
+              <w:right w:val="single" w:sz="4" w:space="0" w:color="auto"/>
+            </w:tcBorders>
+            <w:shd w:val="clear" w:color="auto" w:fill="auto"/>
+            <w:noWrap/>
+            <w:vAlign w:val="bottom"/>
+            <w:hideMark/>
+          </w:tcPr>
+          <w:p>
+            <w:pPr>
+              <w:spacing w:after="0" w:line="240" w:lineRule="auto"/>
+              <w:rPr>
+                <w:rFonts w:ascii="Calibri" w:eastAsia="Times New Roman" w:hAnsi="Calibri" w:cs="Calibri"/>
+                <w:color w:val="000000"/>
+                <w:kern w:val="0"/>
+                <w:sz w:val="22"/>
+                <w:szCs w:val="22"/>
+                <w:lang w:eastAsia="en-IN"/>
+                <w14:ligatures w14:val="none"/>
+              </w:rPr>
+            </w:pPr>
+            <w:r>
+              <w:rPr>
+                <w:rFonts w:ascii="Calibri" w:eastAsia="Times New Roman" w:hAnsi="Calibri" w:cs="Calibri"/>
+                <w:color w:val="000000"/>
+                <w:kern w:val="0"/>
+                <w:sz w:val="22"/>
+                <w:szCs w:val="22"/>
+                <w:lang w:eastAsia="en-IN"/>
+                <w14:ligatures w14:val="none"/>
+              </w:rPr>
+              <w:t>10</w:t>
+            </w:r>
+          </w:p>
+        </w:tc>
+        <w:tc>
+          <w:tcPr>
+            <w:tcW w:w="1407" w:type="dxa"/>
+            <w:tcBorders>
+              <w:top w:val="nil"/>
+              <w:left w:val="nil"/>
+              <w:bottom w:val="single" w:sz="4" w:space="0" w:color="auto"/>
+              <w:right w:val="single" w:sz="4" w:space="0" w:color="auto"/>
+            </w:tcBorders>
+            <w:shd w:val="clear" w:color="auto" w:fill="auto"/>
+            <w:noWrap/>
+            <w:vAlign w:val="bottom"/>
+            <w:hideMark/>
+          </w:tcPr>
+          <w:p>
+            <w:pPr>
+              <w:spacing w:after="0" w:line="240" w:lineRule="auto"/>
+              <w:rPr>
+                <w:rFonts w:ascii="Calibri" w:eastAsia="Times New Roman" w:hAnsi="Calibri" w:cs="Calibri"/>
+                <w:color w:val="000000"/>
+                <w:kern w:val="0"/>
+                <w:sz w:val="22"/>
+                <w:szCs w:val="22"/>
+                <w:lang w:eastAsia="en-IN"/>
+                <w14:ligatures w14:val="none"/>
+              </w:rPr>
+            </w:pPr>
+            <w:r>
+              <w:rPr>
+                <w:rFonts w:ascii="Calibri" w:eastAsia="Times New Roman" w:hAnsi="Calibri" w:cs="Calibri"/>
+                <w:color w:val="000000"/>
+                <w:kern w:val="0"/>
+                <w:sz w:val="22"/>
+                <w:szCs w:val="22"/>
+                <w:lang w:eastAsia="en-IN"/>
+                <w14:ligatures w14:val="none"/>
+              </w:rPr>
+              <w:t>poisson</w:t>
+            </w:r>
+          </w:p>
+        </w:tc>
+        <w:tc>
+          <w:tcPr>
+            <w:tcW w:w="904" w:type="dxa"/>
+            <w:tcBorders>
+              <w:top w:val="nil"/>
+              <w:left w:val="nil"/>
+              <w:bottom w:val="single" w:sz="4" w:space="0" w:color="auto"/>
+              <w:right w:val="single" w:sz="4" w:space="0" w:color="auto"/>
+            </w:tcBorders>
+            <w:shd w:val="clear" w:color="auto" w:fill="auto"/>
+            <w:noWrap/>
+            <w:vAlign w:val="bottom"/>
+            <w:hideMark/>
+          </w:tcPr>
+          <w:p>
+            <w:pPr>
+              <w:spacing w:after="0" w:line="240" w:lineRule="auto"/>
+              <w:rPr>
+                <w:rFonts w:ascii="Calibri" w:eastAsia="Times New Roman" w:hAnsi="Calibri" w:cs="Calibri"/>
+                <w:color w:val="000000"/>
+                <w:kern w:val="0"/>
+                <w:sz w:val="22"/>
+                <w:szCs w:val="22"/>
+                <w:lang w:eastAsia="en-IN"/>
+                <w14:ligatures w14:val="none"/>
+              </w:rPr>
+            </w:pPr>
+            <w:r>
+              <w:rPr>
+                <w:rFonts w:ascii="Calibri" w:eastAsia="Times New Roman" w:hAnsi="Calibri" w:cs="Calibri"/>
+                <w:color w:val="000000"/>
+                <w:kern w:val="0"/>
+                <w:sz w:val="22"/>
+                <w:szCs w:val="22"/>
+                <w:lang w:eastAsia="en-IN"/>
+                <w14:ligatures w14:val="none"/>
+              </w:rPr>
+              <w:t>0.930487</w:t>
+            </w:r>
+          </w:p>
+        </w:tc>
+      </w:tr>
+      <w:tr>
+        <w:trPr>
+          <w:trHeight w:val="288"/>
+        </w:trPr>
+        <w:tc>
+          <w:tcPr>
+            <w:tcW w:w="1270" w:type="dxa"/>
+            <w:tcBorders>
+              <w:top w:val="nil"/>
+              <w:left w:val="single" w:sz="4" w:space="0" w:color="auto"/>
+              <w:bottom w:val="single" w:sz="4" w:space="0" w:color="auto"/>
+              <w:right w:val="single" w:sz="4" w:space="0" w:color="auto"/>
+            </w:tcBorders>
+            <w:shd w:val="clear" w:color="auto" w:fill="auto"/>
+            <w:noWrap/>
+            <w:vAlign w:val="bottom"/>
+            <w:hideMark/>
+          </w:tcPr>
+          <w:p>
+            <w:pPr>
+              <w:spacing w:after="0" w:line="240" w:lineRule="auto"/>
+              <w:rPr>
+                <w:rFonts w:ascii="Calibri" w:eastAsia="Times New Roman" w:hAnsi="Calibri" w:cs="Calibri"/>
+                <w:color w:val="000000"/>
+                <w:kern w:val="0"/>
+                <w:sz w:val="22"/>
+                <w:szCs w:val="22"/>
+                <w:lang w:eastAsia="en-IN"/>
+                <w14:ligatures w14:val="none"/>
+              </w:rPr>
+            </w:pPr>
+            <w:r>
+              <w:rPr>
+                <w:rFonts w:ascii="Calibri" w:eastAsia="Times New Roman" w:hAnsi="Calibri" w:cs="Calibri"/>
+                <w:color w:val="000000"/>
+                <w:kern w:val="0"/>
+                <w:sz w:val="22"/>
+                <w:szCs w:val="22"/>
+                <w:lang w:eastAsia="en-IN"/>
+                <w14:ligatures w14:val="none"/>
+              </w:rPr>
+              <w:t>50</w:t>
+            </w:r>
+          </w:p>
+        </w:tc>
+        <w:tc>
+          <w:tcPr>
+            <w:tcW w:w="1407" w:type="dxa"/>
+            <w:tcBorders>
+              <w:top w:val="nil"/>
+              <w:left w:val="nil"/>
+              <w:bottom w:val="single" w:sz="4" w:space="0" w:color="auto"/>
+              <w:right w:val="single" w:sz="4" w:space="0" w:color="auto"/>
+            </w:tcBorders>
+            <w:shd w:val="clear" w:color="auto" w:fill="auto"/>
+            <w:noWrap/>
+            <w:vAlign w:val="bottom"/>
+            <w:hideMark/>
+          </w:tcPr>
+          <w:p>
+            <w:pPr>
+              <w:spacing w:after="0" w:line="240" w:lineRule="auto"/>
+              <w:rPr>
+                <w:rFonts w:ascii="Calibri" w:eastAsia="Times New Roman" w:hAnsi="Calibri" w:cs="Calibri"/>
+                <w:color w:val="000000"/>
+                <w:kern w:val="0"/>
+                <w:sz w:val="22"/>
+                <w:szCs w:val="22"/>
+                <w:lang w:eastAsia="en-IN"/>
+                <w14:ligatures w14:val="none"/>
+              </w:rPr>
+            </w:pPr>
+            <w:r>
+              <w:rPr>
+                <w:rFonts w:ascii="Calibri" w:eastAsia="Times New Roman" w:hAnsi="Calibri" w:cs="Calibri"/>
+                <w:color w:val="000000"/>
+                <w:kern w:val="0"/>
+                <w:sz w:val="22"/>
+                <w:szCs w:val="22"/>
+                <w:lang w:eastAsia="en-IN"/>
+                <w14:ligatures w14:val="none"/>
+              </w:rPr>
+              <w:t>poisson</w:t>
+            </w:r>
+          </w:p>
+        </w:tc>
+        <w:tc>
+          <w:tcPr>
+            <w:tcW w:w="904" w:type="dxa"/>
+            <w:tcBorders>
+              <w:top w:val="nil"/>
+              <w:left w:val="nil"/>
+              <w:bottom w:val="single" w:sz="4" w:space="0" w:color="auto"/>
+              <w:right w:val="single" w:sz="4" w:space="0" w:color="auto"/>
+            </w:tcBorders>
+            <w:shd w:val="clear" w:color="000000" w:fill="375623"/>
+            <w:noWrap/>
+            <w:vAlign w:val="bottom"/>
+            <w:hideMark/>
+          </w:tcPr>
+          <w:p>
+            <w:pPr>
+              <w:spacing w:after="0" w:line="240" w:lineRule="auto"/>
+              <w:rPr>
+                <w:rFonts w:ascii="Calibri" w:eastAsia="Times New Roman" w:hAnsi="Calibri" w:cs="Calibri"/>
+                <w:color w:val="FFFFFF"/>
+                <w:kern w:val="0"/>
+                <w:sz w:val="22"/>
+                <w:szCs w:val="22"/>
+                <w:lang w:eastAsia="en-IN"/>
+                <w14:ligatures w14:val="none"/>
+              </w:rPr>
+            </w:pPr>
+            <w:r>
+              <w:rPr>
+                <w:rFonts w:ascii="Calibri" w:eastAsia="Times New Roman" w:hAnsi="Calibri" w:cs="Calibri"/>
+                <w:color w:val="FFFFFF"/>
+                <w:kern w:val="0"/>
+                <w:sz w:val="22"/>
+                <w:szCs w:val="22"/>
+                <w:lang w:eastAsia="en-IN"/>
+                <w14:ligatures w14:val="none"/>
+              </w:rPr>
+              <w:t>0.946355</w:t>
+            </w:r>
+          </w:p>
+        </w:tc>
+      </w:tr>
+      <w:tr>
+        <w:trPr>
+          <w:trHeight w:val="288"/>
+        </w:trPr>
+        <w:tc>
+          <w:tcPr>
+            <w:tcW w:w="1270" w:type="dxa"/>
+            <w:tcBorders>
+              <w:top w:val="nil"/>
+              <w:left w:val="single" w:sz="4" w:space="0" w:color="auto"/>
+              <w:bottom w:val="single" w:sz="4" w:space="0" w:color="auto"/>
+              <w:right w:val="single" w:sz="4" w:space="0" w:color="auto"/>
+            </w:tcBorders>
+            <w:shd w:val="clear" w:color="auto" w:fill="auto"/>
+            <w:noWrap/>
+            <w:vAlign w:val="bottom"/>
+            <w:hideMark/>
+          </w:tcPr>
+          <w:p>
+            <w:pPr>
+              <w:spacing w:after="0" w:line="240" w:lineRule="auto"/>
+              <w:rPr>
+                <w:rFonts w:ascii="Calibri" w:eastAsia="Times New Roman" w:hAnsi="Calibri" w:cs="Calibri"/>
+                <w:color w:val="000000"/>
+                <w:kern w:val="0"/>
+                <w:sz w:val="22"/>
+                <w:szCs w:val="22"/>
+                <w:lang w:eastAsia="en-IN"/>
+                <w14:ligatures w14:val="none"/>
+              </w:rPr>
+            </w:pPr>
+            <w:r>
+              <w:rPr>
+                <w:rFonts w:ascii="Calibri" w:eastAsia="Times New Roman" w:hAnsi="Calibri" w:cs="Calibri"/>
+                <w:color w:val="000000"/>
+                <w:kern w:val="0"/>
+                <w:sz w:val="22"/>
+                <w:szCs w:val="22"/>
+                <w:lang w:eastAsia="en-IN"/>
+                <w14:ligatures w14:val="none"/>
+              </w:rPr>
+              <w:t>100</w:t>
+            </w:r>
+          </w:p>
+        </w:tc>
+        <w:tc>
+          <w:tcPr>
+            <w:tcW w:w="1407" w:type="dxa"/>
+            <w:tcBorders>
+              <w:top w:val="nil"/>
+              <w:left w:val="nil"/>
+              <w:bottom w:val="single" w:sz="4" w:space="0" w:color="auto"/>
+              <w:right w:val="single" w:sz="4" w:space="0" w:color="auto"/>
+            </w:tcBorders>
+            <w:shd w:val="clear" w:color="auto" w:fill="auto"/>
+            <w:noWrap/>
+            <w:vAlign w:val="bottom"/>
+            <w:hideMark/>
+          </w:tcPr>
+          <w:p>
+            <w:pPr>
+              <w:spacing w:after="0" w:line="240" w:lineRule="auto"/>
+              <w:rPr>
+                <w:rFonts w:ascii="Calibri" w:eastAsia="Times New Roman" w:hAnsi="Calibri" w:cs="Calibri"/>
+                <w:color w:val="000000"/>
+                <w:kern w:val="0"/>
+                <w:sz w:val="22"/>
+                <w:szCs w:val="22"/>
+                <w:lang w:eastAsia="en-IN"/>
+                <w14:ligatures w14:val="none"/>
+              </w:rPr>
+            </w:pPr>
+            <w:r>
+              <w:rPr>
+                <w:rFonts w:ascii="Calibri" w:eastAsia="Times New Roman" w:hAnsi="Calibri" w:cs="Calibri"/>
+                <w:color w:val="000000"/>
+                <w:kern w:val="0"/>
+                <w:sz w:val="22"/>
+                <w:szCs w:val="22"/>
+                <w:lang w:eastAsia="en-IN"/>
+                <w14:ligatures w14:val="none"/>
+              </w:rPr>
+              <w:t>poisson</w:t>
+            </w:r>
+          </w:p>
+        </w:tc>
+        <w:tc>
+          <w:tcPr>
+            <w:tcW w:w="904" w:type="dxa"/>
+            <w:tcBorders>
+              <w:top w:val="nil"/>
+              <w:left w:val="nil"/>
+              <w:bottom w:val="single" w:sz="4" w:space="0" w:color="auto"/>
+              <w:right w:val="single" w:sz="4" w:space="0" w:color="auto"/>
+            </w:tcBorders>
+            <w:shd w:val="clear" w:color="auto" w:fill="auto"/>
+            <w:noWrap/>
+            <w:vAlign w:val="bottom"/>
+            <w:hideMark/>
+          </w:tcPr>
+          <w:p>
+            <w:pPr>
+              <w:spacing w:after="0" w:line="240" w:lineRule="auto"/>
+              <w:rPr>
+                <w:rFonts w:ascii="Calibri" w:eastAsia="Times New Roman" w:hAnsi="Calibri" w:cs="Calibri"/>
+                <w:color w:val="000000"/>
+                <w:kern w:val="0"/>
+                <w:sz w:val="22"/>
+                <w:szCs w:val="22"/>
+                <w:lang w:eastAsia="en-IN"/>
+                <w14:ligatures w14:val="none"/>
+              </w:rPr>
+            </w:pPr>
+            <w:r>
+              <w:rPr>
+                <w:rFonts w:ascii="Calibri" w:eastAsia="Times New Roman" w:hAnsi="Calibri" w:cs="Calibri"/>
+                <w:color w:val="000000"/>
+                <w:kern w:val="0"/>
+                <w:sz w:val="22"/>
+                <w:szCs w:val="22"/>
+                <w:lang w:eastAsia="en-IN"/>
+                <w14:ligatures w14:val="none"/>
+              </w:rPr>
+              <w:t>0.941389</w:t>
+            </w:r>
+          </w:p>
+        </w:tc>
+      </w:tr>
+      <w:tr>
+        <w:trPr>
+          <w:trHeight w:val="288"/>
+        </w:trPr>
+        <w:tc>
+          <w:tcPr>
+            <w:tcW w:w="1270" w:type="dxa"/>
+            <w:tcBorders>
+              <w:top w:val="nil"/>
+              <w:left w:val="single" w:sz="4" w:space="0" w:color="auto"/>
+              <w:bottom w:val="single" w:sz="4" w:space="0" w:color="auto"/>
+              <w:right w:val="single" w:sz="4" w:space="0" w:color="auto"/>
+            </w:tcBorders>
+            <w:shd w:val="clear" w:color="auto" w:fill="auto"/>
+            <w:noWrap/>
+            <w:vAlign w:val="bottom"/>
+            <w:hideMark/>
+          </w:tcPr>
+          <w:p>
+            <w:pPr>
+              <w:spacing w:after="0" w:line="240" w:lineRule="auto"/>
+              <w:rPr>
+                <w:rFonts w:ascii="Calibri" w:eastAsia="Times New Roman" w:hAnsi="Calibri" w:cs="Calibri"/>
+                <w:color w:val="000000"/>
+                <w:kern w:val="0"/>
+                <w:sz w:val="22"/>
+                <w:szCs w:val="22"/>
+                <w:lang w:eastAsia="en-IN"/>
+                <w14:ligatures w14:val="none"/>
+              </w:rPr>
+            </w:pPr>
+            <w:r>
+              <w:rPr>
+                <w:rFonts w:ascii="Calibri" w:eastAsia="Times New Roman" w:hAnsi="Calibri" w:cs="Calibri"/>
+                <w:color w:val="000000"/>
+                <w:kern w:val="0"/>
+                <w:sz w:val="22"/>
+                <w:szCs w:val="22"/>
+                <w:lang w:eastAsia="en-IN"/>
+                <w14:ligatures w14:val="none"/>
+              </w:rPr>
+              <w:t>150</w:t>
+            </w:r>
+          </w:p>
+        </w:tc>
+        <w:tc>
+          <w:tcPr>
+            <w:tcW w:w="1407" w:type="dxa"/>
+            <w:tcBorders>
+              <w:top w:val="nil"/>
+              <w:left w:val="nil"/>
+              <w:bottom w:val="single" w:sz="4" w:space="0" w:color="auto"/>
+              <w:right w:val="single" w:sz="4" w:space="0" w:color="auto"/>
+            </w:tcBorders>
+            <w:shd w:val="clear" w:color="auto" w:fill="auto"/>
+            <w:noWrap/>
+            <w:vAlign w:val="bottom"/>
+            <w:hideMark/>
+          </w:tcPr>
+          <w:p>
+            <w:pPr>
+              <w:spacing w:after="0" w:line="240" w:lineRule="auto"/>
+              <w:rPr>
+                <w:rFonts w:ascii="Calibri" w:eastAsia="Times New Roman" w:hAnsi="Calibri" w:cs="Calibri"/>
+                <w:color w:val="000000"/>
+                <w:kern w:val="0"/>
+                <w:sz w:val="22"/>
+                <w:szCs w:val="22"/>
+                <w:lang w:eastAsia="en-IN"/>
+                <w14:ligatures w14:val="none"/>
+              </w:rPr>
+            </w:pPr>
+            <w:r>
+              <w:rPr>
+                <w:rFonts w:ascii="Calibri" w:eastAsia="Times New Roman" w:hAnsi="Calibri" w:cs="Calibri"/>
+                <w:color w:val="000000"/>
+                <w:kern w:val="0"/>
+                <w:sz w:val="22"/>
+                <w:szCs w:val="22"/>
+                <w:lang w:eastAsia="en-IN"/>
+                <w14:ligatures w14:val="none"/>
+              </w:rPr>
+              <w:t>poisson</w:t>
+            </w:r>
+          </w:p>
+        </w:tc>
+        <w:tc>
+          <w:tcPr>
+            <w:tcW w:w="904" w:type="dxa"/>
+            <w:tcBorders>
+              <w:top w:val="nil"/>
+              <w:left w:val="nil"/>
+              <w:bottom w:val="single" w:sz="4" w:space="0" w:color="auto"/>
+              <w:right w:val="single" w:sz="4" w:space="0" w:color="auto"/>
+            </w:tcBorders>
+            <w:shd w:val="clear" w:color="auto" w:fill="auto"/>
+            <w:noWrap/>
+            <w:vAlign w:val="bottom"/>
+            <w:hideMark/>
+          </w:tcPr>
+          <w:p>
+            <w:pPr>
+              <w:spacing w:after="0" w:line="240" w:lineRule="auto"/>
+              <w:rPr>
+                <w:rFonts w:ascii="Calibri" w:eastAsia="Times New Roman" w:hAnsi="Calibri" w:cs="Calibri"/>
+                <w:color w:val="000000"/>
+                <w:kern w:val="0"/>
+                <w:sz w:val="22"/>
+                <w:szCs w:val="22"/>
+                <w:lang w:eastAsia="en-IN"/>
+                <w14:ligatures w14:val="none"/>
+              </w:rPr>
+            </w:pPr>
+            <w:r>
+              <w:rPr>
+                <w:rFonts w:ascii="Calibri" w:eastAsia="Times New Roman" w:hAnsi="Calibri" w:cs="Calibri"/>
+                <w:color w:val="000000"/>
+                <w:kern w:val="0"/>
+                <w:sz w:val="22"/>
+                <w:szCs w:val="22"/>
+                <w:lang w:eastAsia="en-IN"/>
+                <w14:ligatures w14:val="none"/>
+              </w:rPr>
+              <w:t>0.938062</w:t>
+            </w:r>
+          </w:p>
+        </w:tc>
+      </w:tr>
+    </w:tbl>
+    <w:p/>
+    <w:p>
+      <w:pPr>
+        <w:rPr>
+          <w:color w:val="FFFFFF" w:themeColor="background1"/>
+        </w:rPr>
+      </w:pPr>
+      <w:r>
+        <w:t xml:space="preserve">Final Model from Random Forest with Hypertuning parameters </w:t>
+      </w:r>
+      <w:r>
+        <w:t>criterion</w:t>
+      </w:r>
+      <w:r>
+        <w:t xml:space="preserve"> is  “Poisson” and n_estimaters is 50 = </w:t>
+      </w:r>
+      <w:r>
+        <w:rPr>
+          <w:sz w:val="32"/>
+          <w:szCs w:val="32"/>
+        </w:rPr>
+        <w:t>0.946355</w:t>
+      </w:r>
+    </w:p>
     <w:sectPr>
       <w:pgSz w:w="11906" w:h="16838"/>
       <w:pgMar w:top="1440" w:right="1440" w:bottom="1440" w:left="1440" w:header="708" w:footer="708" w:gutter="0"/>

</xml_diff>